<commit_message>
Projekt-Doku um JUnit Erklärungen ergänzt
</commit_message>
<xml_diff>
--- a/turnieverwaltung/src/main/resources/Doku/Projektdoku.docx
+++ b/turnieverwaltung/src/main/resources/Doku/Projektdoku.docx
@@ -1,6 +1,6 @@
 
 <file path=word/document.xml><?xml version="1.0" encoding="utf-8"?>
-<w:document xmlns:wpc="http://schemas.microsoft.com/office/word/2010/wordprocessingCanvas" xmlns:mc="http://schemas.openxmlformats.org/markup-compatibility/2006" xmlns:o="urn:schemas-microsoft-com:office:office" xmlns:r="http://schemas.openxmlformats.org/officeDocument/2006/relationships" xmlns:m="http://schemas.openxmlformats.org/officeDocument/2006/math" xmlns:v="urn:schemas-microsoft-com:vml" xmlns:wp14="http://schemas.microsoft.com/office/word/2010/wordprocessingDrawing" xmlns:wp="http://schemas.openxmlformats.org/drawingml/2006/wordprocessingDrawing" xmlns:w10="urn:schemas-microsoft-com:office:word" xmlns:w="http://schemas.openxmlformats.org/wordprocessingml/2006/main" xmlns:w14="http://schemas.microsoft.com/office/word/2010/wordml" xmlns:wpg="http://schemas.microsoft.com/office/word/2010/wordprocessingGroup" xmlns:wpi="http://schemas.microsoft.com/office/word/2010/wordprocessingInk" xmlns:wne="http://schemas.microsoft.com/office/word/2006/wordml" xmlns:wps="http://schemas.microsoft.com/office/word/2010/wordprocessingShape" mc:Ignorable="w14 wp14">
+<w:document xmlns:wpc="http://schemas.microsoft.com/office/word/2010/wordprocessingCanvas" xmlns:cx="http://schemas.microsoft.com/office/drawing/2014/chartex" xmlns:cx1="http://schemas.microsoft.com/office/drawing/2015/9/8/chartex" xmlns:cx2="http://schemas.microsoft.com/office/drawing/2015/10/21/chartex" xmlns:mc="http://schemas.openxmlformats.org/markup-compatibility/2006" xmlns:o="urn:schemas-microsoft-com:office:office" xmlns:r="http://schemas.openxmlformats.org/officeDocument/2006/relationships" xmlns:m="http://schemas.openxmlformats.org/officeDocument/2006/math" xmlns:v="urn:schemas-microsoft-com:vml" xmlns:wp14="http://schemas.microsoft.com/office/word/2010/wordprocessingDrawing" xmlns:wp="http://schemas.openxmlformats.org/drawingml/2006/wordprocessingDrawing" xmlns:w10="urn:schemas-microsoft-com:office:word" xmlns:w="http://schemas.openxmlformats.org/wordprocessingml/2006/main" xmlns:w14="http://schemas.microsoft.com/office/word/2010/wordml" xmlns:w15="http://schemas.microsoft.com/office/word/2012/wordml" xmlns:w16se="http://schemas.microsoft.com/office/word/2015/wordml/symex" xmlns:wpg="http://schemas.microsoft.com/office/word/2010/wordprocessingGroup" xmlns:wpi="http://schemas.microsoft.com/office/word/2010/wordprocessingInk" xmlns:wne="http://schemas.microsoft.com/office/word/2006/wordml" xmlns:wps="http://schemas.microsoft.com/office/word/2010/wordprocessingShape" mc:Ignorable="w14 w15 w16se wp14">
   <w:body>
     <w:p>
       <w:r>
@@ -25,7 +25,7 @@
       <w:r>
         <w:t xml:space="preserve">GIT: </w:t>
       </w:r>
-      <w:hyperlink r:id="rId8" w:history="1">
+      <w:hyperlink r:id="rId7" w:history="1">
         <w:r>
           <w:rPr>
             <w:rStyle w:val="Hyperlink"/>
@@ -361,8 +361,6 @@
       <w:r>
         <w:t>Rangliste</w:t>
       </w:r>
-      <w:bookmarkStart w:id="0" w:name="_GoBack"/>
-      <w:bookmarkEnd w:id="0"/>
     </w:p>
     <w:p/>
     <w:p>
@@ -590,7 +588,13 @@
         </w:numPr>
       </w:pPr>
       <w:r>
-        <w:t>gesamteKlasseMatch</w:t>
+        <w:t>i</w:t>
+      </w:r>
+      <w:r>
+        <w:t>ncrementTore</w:t>
+      </w:r>
+      <w:r>
+        <w:t>: Mannschaften und Match wird manuell erstellt. Tore werden gesetzt, erwartete Toranzahl abgefragt und verglichen</w:t>
       </w:r>
     </w:p>
     <w:p>
@@ -602,7 +606,10 @@
         </w:numPr>
       </w:pPr>
       <w:r>
-        <w:t>incrementTore</w:t>
+        <w:t>testeGruppenSieger</w:t>
+      </w:r>
+      <w:r>
+        <w:t>: Mannschaften manuell gesetzt, Matches manuell erstellt und Tore manuell über Methoden hinzufügen. Danach Gruppensieger mit erwartetem Gruppensieger vergleichen</w:t>
       </w:r>
     </w:p>
     <w:p>
@@ -614,7 +621,10 @@
         </w:numPr>
       </w:pPr>
       <w:r>
-        <w:t>testeGruppenArrayList</w:t>
+        <w:t xml:space="preserve">testeGruppenArrayList: </w:t>
+      </w:r>
+      <w:r>
+        <w:t>Wie testeGruppenSieger, nur wird nach den beendeten Spielen die erwartete Rangfolge im Array mitverglichen</w:t>
       </w:r>
     </w:p>
     <w:p>
@@ -626,7 +636,10 @@
         </w:numPr>
       </w:pPr>
       <w:r>
-        <w:t>testeGruppenSieger</w:t>
+        <w:t>testeMatchSiegerM1</w:t>
+      </w:r>
+      <w:r>
+        <w:t>: Match wird manuell erstellt. Danach werden Tore hinzugefügt, der Sieger festgesetzt und kontrolliert ob die richtige Mannschaft als Sieger/Verlierer gesetzt wurde</w:t>
       </w:r>
     </w:p>
     <w:p>
@@ -638,7 +651,16 @@
         </w:numPr>
       </w:pPr>
       <w:r>
+        <w:t>testeMatchSiegerM2</w:t>
+      </w:r>
+      <w:r>
+        <w:t xml:space="preserve">: Wie </w:t>
+      </w:r>
+      <w:r>
         <w:t>testeMatchSiegerM1</w:t>
+      </w:r>
+      <w:r>
+        <w:t>, nur umgekehrt</w:t>
       </w:r>
     </w:p>
     <w:p>
@@ -650,7 +672,31 @@
         </w:numPr>
       </w:pPr>
       <w:r>
-        <w:t>testeMatchSiegerM2</w:t>
+        <w:t>testeMatchUnentschieden</w:t>
+      </w:r>
+      <w:r>
+        <w:t xml:space="preserve">: Wie </w:t>
+      </w:r>
+      <w:r>
+        <w:t>testeMatchSiegerM1</w:t>
+      </w:r>
+      <w:r>
+        <w:t xml:space="preserve">, nur wird ist beim Versuch bei gleicher Toranzahl das Spiel zu beenden. Es wird abgefragt ob die </w:t>
+      </w:r>
+      <w:r>
+        <w:t>GameUnentschiedenException</w:t>
+      </w:r>
+      <w:r>
+        <w:rPr>
+          <w:rFonts w:ascii="Courier New" w:hAnsi="Courier New" w:cs="Courier New"/>
+          <w:color w:val="000000"/>
+          <w:sz w:val="20"/>
+          <w:szCs w:val="20"/>
+        </w:rPr>
+        <w:t xml:space="preserve"> </w:t>
+      </w:r>
+      <w:r>
+        <w:t>korrekt geworfen wird</w:t>
       </w:r>
     </w:p>
     <w:p>
@@ -662,7 +708,22 @@
         </w:numPr>
       </w:pPr>
       <w:r>
+        <w:t>testeMatchUnentschiedenKO</w:t>
+      </w:r>
+      <w:r>
+        <w:t xml:space="preserve">: Wie </w:t>
+      </w:r>
+      <w:r>
         <w:t>testeMatchUnentschieden</w:t>
+      </w:r>
+      <w:r>
+        <w:t xml:space="preserve">, nur mit anderer Turnierart. Unendschieden ist erlaubt, erwartete Boolean Flag über </w:t>
+      </w:r>
+      <w:r>
+        <w:t>getUnentschieden()</w:t>
+      </w:r>
+      <w:r>
+        <w:t xml:space="preserve"> verglichen</w:t>
       </w:r>
     </w:p>
     <w:p>
@@ -674,8 +735,14 @@
         </w:numPr>
       </w:pPr>
       <w:r>
-        <w:t>testeMatchUnentschiedenKO</w:t>
-      </w:r>
+        <w:lastRenderedPageBreak/>
+        <w:t>gesamteKlasseMatch</w:t>
+      </w:r>
+      <w:r>
+        <w:t>: Mischung aus aller oberen Tests</w:t>
+      </w:r>
+      <w:bookmarkStart w:id="0" w:name="_GoBack"/>
+      <w:bookmarkEnd w:id="0"/>
     </w:p>
     <w:p>
       <w:r>
@@ -693,7 +760,6 @@
         </w:numPr>
       </w:pPr>
       <w:r>
-        <w:lastRenderedPageBreak/>
         <w:t>Streams</w:t>
       </w:r>
     </w:p>
@@ -754,7 +820,7 @@
 </file>
 
 <file path=word/endnotes.xml><?xml version="1.0" encoding="utf-8"?>
-<w:endnotes xmlns:wpc="http://schemas.microsoft.com/office/word/2010/wordprocessingCanvas" xmlns:mc="http://schemas.openxmlformats.org/markup-compatibility/2006" xmlns:o="urn:schemas-microsoft-com:office:office" xmlns:r="http://schemas.openxmlformats.org/officeDocument/2006/relationships" xmlns:m="http://schemas.openxmlformats.org/officeDocument/2006/math" xmlns:v="urn:schemas-microsoft-com:vml" xmlns:wp14="http://schemas.microsoft.com/office/word/2010/wordprocessingDrawing" xmlns:wp="http://schemas.openxmlformats.org/drawingml/2006/wordprocessingDrawing" xmlns:w10="urn:schemas-microsoft-com:office:word" xmlns:w="http://schemas.openxmlformats.org/wordprocessingml/2006/main" xmlns:w14="http://schemas.microsoft.com/office/word/2010/wordml" xmlns:wpg="http://schemas.microsoft.com/office/word/2010/wordprocessingGroup" xmlns:wpi="http://schemas.microsoft.com/office/word/2010/wordprocessingInk" xmlns:wne="http://schemas.microsoft.com/office/word/2006/wordml" xmlns:wps="http://schemas.microsoft.com/office/word/2010/wordprocessingShape" mc:Ignorable="w14 wp14">
+<w:endnotes xmlns:wpc="http://schemas.microsoft.com/office/word/2010/wordprocessingCanvas" xmlns:cx="http://schemas.microsoft.com/office/drawing/2014/chartex" xmlns:cx1="http://schemas.microsoft.com/office/drawing/2015/9/8/chartex" xmlns:cx2="http://schemas.microsoft.com/office/drawing/2015/10/21/chartex" xmlns:mc="http://schemas.openxmlformats.org/markup-compatibility/2006" xmlns:o="urn:schemas-microsoft-com:office:office" xmlns:r="http://schemas.openxmlformats.org/officeDocument/2006/relationships" xmlns:m="http://schemas.openxmlformats.org/officeDocument/2006/math" xmlns:v="urn:schemas-microsoft-com:vml" xmlns:wp14="http://schemas.microsoft.com/office/word/2010/wordprocessingDrawing" xmlns:wp="http://schemas.openxmlformats.org/drawingml/2006/wordprocessingDrawing" xmlns:w10="urn:schemas-microsoft-com:office:word" xmlns:w="http://schemas.openxmlformats.org/wordprocessingml/2006/main" xmlns:w14="http://schemas.microsoft.com/office/word/2010/wordml" xmlns:w15="http://schemas.microsoft.com/office/word/2012/wordml" xmlns:w16se="http://schemas.microsoft.com/office/word/2015/wordml/symex" xmlns:wpg="http://schemas.microsoft.com/office/word/2010/wordprocessingGroup" xmlns:wpi="http://schemas.microsoft.com/office/word/2010/wordprocessingInk" xmlns:wne="http://schemas.microsoft.com/office/word/2006/wordml" xmlns:wps="http://schemas.microsoft.com/office/word/2010/wordprocessingShape" mc:Ignorable="w14 w15 w16se wp14">
   <w:endnote w:type="separator" w:id="-1">
     <w:p>
       <w:pPr>
@@ -779,7 +845,7 @@
 </file>
 
 <file path=word/footnotes.xml><?xml version="1.0" encoding="utf-8"?>
-<w:footnotes xmlns:wpc="http://schemas.microsoft.com/office/word/2010/wordprocessingCanvas" xmlns:mc="http://schemas.openxmlformats.org/markup-compatibility/2006" xmlns:o="urn:schemas-microsoft-com:office:office" xmlns:r="http://schemas.openxmlformats.org/officeDocument/2006/relationships" xmlns:m="http://schemas.openxmlformats.org/officeDocument/2006/math" xmlns:v="urn:schemas-microsoft-com:vml" xmlns:wp14="http://schemas.microsoft.com/office/word/2010/wordprocessingDrawing" xmlns:wp="http://schemas.openxmlformats.org/drawingml/2006/wordprocessingDrawing" xmlns:w10="urn:schemas-microsoft-com:office:word" xmlns:w="http://schemas.openxmlformats.org/wordprocessingml/2006/main" xmlns:w14="http://schemas.microsoft.com/office/word/2010/wordml" xmlns:wpg="http://schemas.microsoft.com/office/word/2010/wordprocessingGroup" xmlns:wpi="http://schemas.microsoft.com/office/word/2010/wordprocessingInk" xmlns:wne="http://schemas.microsoft.com/office/word/2006/wordml" xmlns:wps="http://schemas.microsoft.com/office/word/2010/wordprocessingShape" mc:Ignorable="w14 wp14">
+<w:footnotes xmlns:wpc="http://schemas.microsoft.com/office/word/2010/wordprocessingCanvas" xmlns:cx="http://schemas.microsoft.com/office/drawing/2014/chartex" xmlns:cx1="http://schemas.microsoft.com/office/drawing/2015/9/8/chartex" xmlns:cx2="http://schemas.microsoft.com/office/drawing/2015/10/21/chartex" xmlns:mc="http://schemas.openxmlformats.org/markup-compatibility/2006" xmlns:o="urn:schemas-microsoft-com:office:office" xmlns:r="http://schemas.openxmlformats.org/officeDocument/2006/relationships" xmlns:m="http://schemas.openxmlformats.org/officeDocument/2006/math" xmlns:v="urn:schemas-microsoft-com:vml" xmlns:wp14="http://schemas.microsoft.com/office/word/2010/wordprocessingDrawing" xmlns:wp="http://schemas.openxmlformats.org/drawingml/2006/wordprocessingDrawing" xmlns:w10="urn:schemas-microsoft-com:office:word" xmlns:w="http://schemas.openxmlformats.org/wordprocessingml/2006/main" xmlns:w14="http://schemas.microsoft.com/office/word/2010/wordml" xmlns:w15="http://schemas.microsoft.com/office/word/2012/wordml" xmlns:w16se="http://schemas.microsoft.com/office/word/2015/wordml/symex" xmlns:wpg="http://schemas.microsoft.com/office/word/2010/wordprocessingGroup" xmlns:wpi="http://schemas.microsoft.com/office/word/2010/wordprocessingInk" xmlns:wne="http://schemas.microsoft.com/office/word/2006/wordml" xmlns:wps="http://schemas.microsoft.com/office/word/2010/wordprocessingShape" mc:Ignorable="w14 w15 w16se wp14">
   <w:footnote w:type="separator" w:id="-1">
     <w:p>
       <w:pPr>
@@ -804,8 +870,8 @@
 </file>
 
 <file path=word/numbering.xml><?xml version="1.0" encoding="utf-8"?>
-<w:numbering xmlns:wpc="http://schemas.microsoft.com/office/word/2010/wordprocessingCanvas" xmlns:mc="http://schemas.openxmlformats.org/markup-compatibility/2006" xmlns:o="urn:schemas-microsoft-com:office:office" xmlns:r="http://schemas.openxmlformats.org/officeDocument/2006/relationships" xmlns:m="http://schemas.openxmlformats.org/officeDocument/2006/math" xmlns:v="urn:schemas-microsoft-com:vml" xmlns:wp14="http://schemas.microsoft.com/office/word/2010/wordprocessingDrawing" xmlns:wp="http://schemas.openxmlformats.org/drawingml/2006/wordprocessingDrawing" xmlns:w10="urn:schemas-microsoft-com:office:word" xmlns:w="http://schemas.openxmlformats.org/wordprocessingml/2006/main" xmlns:w14="http://schemas.microsoft.com/office/word/2010/wordml" xmlns:wpg="http://schemas.microsoft.com/office/word/2010/wordprocessingGroup" xmlns:wpi="http://schemas.microsoft.com/office/word/2010/wordprocessingInk" xmlns:wne="http://schemas.microsoft.com/office/word/2006/wordml" xmlns:wps="http://schemas.microsoft.com/office/word/2010/wordprocessingShape" mc:Ignorable="w14 wp14">
-  <w:abstractNum w:abstractNumId="0">
+<w:numbering xmlns:wpc="http://schemas.microsoft.com/office/word/2010/wordprocessingCanvas" xmlns:cx="http://schemas.microsoft.com/office/drawing/2014/chartex" xmlns:cx1="http://schemas.microsoft.com/office/drawing/2015/9/8/chartex" xmlns:cx2="http://schemas.microsoft.com/office/drawing/2015/10/21/chartex" xmlns:mc="http://schemas.openxmlformats.org/markup-compatibility/2006" xmlns:o="urn:schemas-microsoft-com:office:office" xmlns:r="http://schemas.openxmlformats.org/officeDocument/2006/relationships" xmlns:m="http://schemas.openxmlformats.org/officeDocument/2006/math" xmlns:v="urn:schemas-microsoft-com:vml" xmlns:wp14="http://schemas.microsoft.com/office/word/2010/wordprocessingDrawing" xmlns:wp="http://schemas.openxmlformats.org/drawingml/2006/wordprocessingDrawing" xmlns:w10="urn:schemas-microsoft-com:office:word" xmlns:w="http://schemas.openxmlformats.org/wordprocessingml/2006/main" xmlns:w14="http://schemas.microsoft.com/office/word/2010/wordml" xmlns:w15="http://schemas.microsoft.com/office/word/2012/wordml" xmlns:w16se="http://schemas.microsoft.com/office/word/2015/wordml/symex" xmlns:wpg="http://schemas.microsoft.com/office/word/2010/wordprocessingGroup" xmlns:wpi="http://schemas.microsoft.com/office/word/2010/wordprocessingInk" xmlns:wne="http://schemas.microsoft.com/office/word/2006/wordml" xmlns:wps="http://schemas.microsoft.com/office/word/2010/wordprocessingShape" mc:Ignorable="w14 w15 w16se wp14">
+  <w:abstractNum w:abstractNumId="0" w15:restartNumberingAfterBreak="0">
     <w:nsid w:val="2C020253"/>
     <w:multiLevelType w:val="hybridMultilevel"/>
     <w:tmpl w:val="CDEC7AF8"/>
@@ -918,7 +984,7 @@
       </w:rPr>
     </w:lvl>
   </w:abstractNum>
-  <w:abstractNum w:abstractNumId="1">
+  <w:abstractNum w:abstractNumId="1" w15:restartNumberingAfterBreak="0">
     <w:nsid w:val="38026E67"/>
     <w:multiLevelType w:val="hybridMultilevel"/>
     <w:tmpl w:val="61D46F72"/>
@@ -1040,7 +1106,7 @@
 </file>
 
 <file path=word/styles.xml><?xml version="1.0" encoding="utf-8"?>
-<w:styles xmlns:mc="http://schemas.openxmlformats.org/markup-compatibility/2006" xmlns:r="http://schemas.openxmlformats.org/officeDocument/2006/relationships" xmlns:w="http://schemas.openxmlformats.org/wordprocessingml/2006/main" xmlns:w14="http://schemas.microsoft.com/office/word/2010/wordml" mc:Ignorable="w14">
+<w:styles xmlns:mc="http://schemas.openxmlformats.org/markup-compatibility/2006" xmlns:r="http://schemas.openxmlformats.org/officeDocument/2006/relationships" xmlns:w="http://schemas.openxmlformats.org/wordprocessingml/2006/main" xmlns:w14="http://schemas.microsoft.com/office/word/2010/wordml" xmlns:w15="http://schemas.microsoft.com/office/word/2012/wordml" xmlns:w16se="http://schemas.microsoft.com/office/word/2015/wordml/symex" mc:Ignorable="w14 w15 w16se">
   <w:docDefaults>
     <w:rPrDefault>
       <w:rPr>
@@ -1056,540 +1122,379 @@
       </w:pPr>
     </w:pPrDefault>
   </w:docDefaults>
-  <w:latentStyles w:defLockedState="0" w:defUIPriority="99" w:defSemiHidden="1" w:defUnhideWhenUsed="1" w:defQFormat="0" w:count="267">
-    <w:lsdException w:name="Normal" w:semiHidden="0" w:uiPriority="0" w:unhideWhenUsed="0" w:qFormat="1"/>
-    <w:lsdException w:name="heading 1" w:semiHidden="0" w:uiPriority="9" w:unhideWhenUsed="0" w:qFormat="1"/>
-    <w:lsdException w:name="heading 2" w:uiPriority="9" w:qFormat="1"/>
-    <w:lsdException w:name="heading 3" w:uiPriority="9" w:qFormat="1"/>
-    <w:lsdException w:name="heading 4" w:uiPriority="9" w:qFormat="1"/>
-    <w:lsdException w:name="heading 5" w:uiPriority="9" w:qFormat="1"/>
-    <w:lsdException w:name="heading 6" w:uiPriority="9" w:qFormat="1"/>
-    <w:lsdException w:name="heading 7" w:uiPriority="9" w:qFormat="1"/>
-    <w:lsdException w:name="heading 8" w:uiPriority="9" w:qFormat="1"/>
-    <w:lsdException w:name="heading 9" w:uiPriority="9" w:qFormat="1"/>
-    <w:lsdException w:name="toc 1" w:uiPriority="39"/>
-    <w:lsdException w:name="toc 2" w:uiPriority="39"/>
-    <w:lsdException w:name="toc 3" w:uiPriority="39"/>
-    <w:lsdException w:name="toc 4" w:uiPriority="39"/>
-    <w:lsdException w:name="toc 5" w:uiPriority="39"/>
-    <w:lsdException w:name="toc 6" w:uiPriority="39"/>
-    <w:lsdException w:name="toc 7" w:uiPriority="39"/>
-    <w:lsdException w:name="toc 8" w:uiPriority="39"/>
-    <w:lsdException w:name="toc 9" w:uiPriority="39"/>
-    <w:lsdException w:name="caption" w:uiPriority="35" w:qFormat="1"/>
-    <w:lsdException w:name="Title" w:semiHidden="0" w:uiPriority="10" w:unhideWhenUsed="0" w:qFormat="1"/>
-    <w:lsdException w:name="Default Paragraph Font" w:uiPriority="1"/>
-    <w:lsdException w:name="Subtitle" w:semiHidden="0" w:uiPriority="11" w:unhideWhenUsed="0" w:qFormat="1"/>
-    <w:lsdException w:name="Strong" w:semiHidden="0" w:uiPriority="22" w:unhideWhenUsed="0" w:qFormat="1"/>
-    <w:lsdException w:name="Emphasis" w:semiHidden="0" w:uiPriority="20" w:unhideWhenUsed="0" w:qFormat="1"/>
-    <w:lsdException w:name="Table Grid" w:semiHidden="0" w:uiPriority="59" w:unhideWhenUsed="0"/>
-    <w:lsdException w:name="Placeholder Text" w:unhideWhenUsed="0"/>
-    <w:lsdException w:name="No Spacing" w:semiHidden="0" w:uiPriority="1" w:unhideWhenUsed="0" w:qFormat="1"/>
-    <w:lsdException w:name="Light Shading" w:semiHidden="0" w:uiPriority="60" w:unhideWhenUsed="0"/>
-    <w:lsdException w:name="Light List" w:semiHidden="0" w:uiPriority="61" w:unhideWhenUsed="0"/>
-    <w:lsdException w:name="Light Grid" w:semiHidden="0" w:uiPriority="62" w:unhideWhenUsed="0"/>
-    <w:lsdException w:name="Medium Shading 1" w:semiHidden="0" w:uiPriority="63" w:unhideWhenUsed="0"/>
-    <w:lsdException w:name="Medium Shading 2" w:semiHidden="0" w:uiPriority="64" w:unhideWhenUsed="0"/>
-    <w:lsdException w:name="Medium List 1" w:semiHidden="0" w:uiPriority="65" w:unhideWhenUsed="0"/>
-    <w:lsdException w:name="Medium List 2" w:semiHidden="0" w:uiPriority="66" w:unhideWhenUsed="0"/>
-    <w:lsdException w:name="Medium Grid 1" w:semiHidden="0" w:uiPriority="67" w:unhideWhenUsed="0"/>
-    <w:lsdException w:name="Medium Grid 2" w:semiHidden="0" w:uiPriority="68" w:unhideWhenUsed="0"/>
-    <w:lsdException w:name="Medium Grid 3" w:semiHidden="0" w:uiPriority="69" w:unhideWhenUsed="0"/>
-    <w:lsdException w:name="Dark List" w:semiHidden="0" w:uiPriority="70" w:unhideWhenUsed="0"/>
-    <w:lsdException w:name="Colorful Shading" w:semiHidden="0" w:uiPriority="71" w:unhideWhenUsed="0"/>
-    <w:lsdException w:name="Colorful List" w:semiHidden="0" w:uiPriority="72" w:unhideWhenUsed="0"/>
-    <w:lsdException w:name="Colorful Grid" w:semiHidden="0" w:uiPriority="73" w:unhideWhenUsed="0"/>
-    <w:lsdException w:name="Light Shading Accent 1" w:semiHidden="0" w:uiPriority="60" w:unhideWhenUsed="0"/>
-    <w:lsdException w:name="Light List Accent 1" w:semiHidden="0" w:uiPriority="61" w:unhideWhenUsed="0"/>
-    <w:lsdException w:name="Light Grid Accent 1" w:semiHidden="0" w:uiPriority="62" w:unhideWhenUsed="0"/>
-    <w:lsdException w:name="Medium Shading 1 Accent 1" w:semiHidden="0" w:uiPriority="63" w:unhideWhenUsed="0"/>
-    <w:lsdException w:name="Medium Shading 2 Accent 1" w:semiHidden="0" w:uiPriority="64" w:unhideWhenUsed="0"/>
-    <w:lsdException w:name="Medium List 1 Accent 1" w:semiHidden="0" w:uiPriority="65" w:unhideWhenUsed="0"/>
-    <w:lsdException w:name="Revision" w:unhideWhenUsed="0"/>
-    <w:lsdException w:name="List Paragraph" w:semiHidden="0" w:uiPriority="34" w:unhideWhenUsed="0" w:qFormat="1"/>
-    <w:lsdException w:name="Quote" w:semiHidden="0" w:uiPriority="29" w:unhideWhenUsed="0" w:qFormat="1"/>
-    <w:lsdException w:name="Intense Quote" w:semiHidden="0" w:uiPriority="30" w:unhideWhenUsed="0" w:qFormat="1"/>
-    <w:lsdException w:name="Medium List 2 Accent 1" w:semiHidden="0" w:uiPriority="66" w:unhideWhenUsed="0"/>
-    <w:lsdException w:name="Medium Grid 1 Accent 1" w:semiHidden="0" w:uiPriority="67" w:unhideWhenUsed="0"/>
-    <w:lsdException w:name="Medium Grid 2 Accent 1" w:semiHidden="0" w:uiPriority="68" w:unhideWhenUsed="0"/>
-    <w:lsdException w:name="Medium Grid 3 Accent 1" w:semiHidden="0" w:uiPriority="69" w:unhideWhenUsed="0"/>
-    <w:lsdException w:name="Dark List Accent 1" w:semiHidden="0" w:uiPriority="70" w:unhideWhenUsed="0"/>
-    <w:lsdException w:name="Colorful Shading Accent 1" w:semiHidden="0" w:uiPriority="71" w:unhideWhenUsed="0"/>
-    <w:lsdException w:name="Colorful List Accent 1" w:semiHidden="0" w:uiPriority="72" w:unhideWhenUsed="0"/>
-    <w:lsdException w:name="Colorful Grid Accent 1" w:semiHidden="0" w:uiPriority="73" w:unhideWhenUsed="0"/>
-    <w:lsdException w:name="Light Shading Accent 2" w:semiHidden="0" w:uiPriority="60" w:unhideWhenUsed="0"/>
-    <w:lsdException w:name="Light List Accent 2" w:semiHidden="0" w:uiPriority="61" w:unhideWhenUsed="0"/>
-    <w:lsdException w:name="Light Grid Accent 2" w:semiHidden="0" w:uiPriority="62" w:unhideWhenUsed="0"/>
-    <w:lsdException w:name="Medium Shading 1 Accent 2" w:semiHidden="0" w:uiPriority="63" w:unhideWhenUsed="0"/>
-    <w:lsdException w:name="Medium Shading 2 Accent 2" w:semiHidden="0" w:uiPriority="64" w:unhideWhenUsed="0"/>
-    <w:lsdException w:name="Medium List 1 Accent 2" w:semiHidden="0" w:uiPriority="65" w:unhideWhenUsed="0"/>
-    <w:lsdException w:name="Medium List 2 Accent 2" w:semiHidden="0" w:uiPriority="66" w:unhideWhenUsed="0"/>
-    <w:lsdException w:name="Medium Grid 1 Accent 2" w:semiHidden="0" w:uiPriority="67" w:unhideWhenUsed="0"/>
-    <w:lsdException w:name="Medium Grid 2 Accent 2" w:semiHidden="0" w:uiPriority="68" w:unhideWhenUsed="0"/>
-    <w:lsdException w:name="Medium Grid 3 Accent 2" w:semiHidden="0" w:uiPriority="69" w:unhideWhenUsed="0"/>
-    <w:lsdException w:name="Dark List Accent 2" w:semiHidden="0" w:uiPriority="70" w:unhideWhenUsed="0"/>
-    <w:lsdException w:name="Colorful Shading Accent 2" w:semiHidden="0" w:uiPriority="71" w:unhideWhenUsed="0"/>
-    <w:lsdException w:name="Colorful List Accent 2" w:semiHidden="0" w:uiPriority="72" w:unhideWhenUsed="0"/>
-    <w:lsdException w:name="Colorful Grid Accent 2" w:semiHidden="0" w:uiPriority="73" w:unhideWhenUsed="0"/>
-    <w:lsdException w:name="Light Shading Accent 3" w:semiHidden="0" w:uiPriority="60" w:unhideWhenUsed="0"/>
-    <w:lsdException w:name="Light List Accent 3" w:semiHidden="0" w:uiPriority="61" w:unhideWhenUsed="0"/>
-    <w:lsdException w:name="Light Grid Accent 3" w:semiHidden="0" w:uiPriority="62" w:unhideWhenUsed="0"/>
-    <w:lsdException w:name="Medium Shading 1 Accent 3" w:semiHidden="0" w:uiPriority="63" w:unhideWhenUsed="0"/>
-    <w:lsdException w:name="Medium Shading 2 Accent 3" w:semiHidden="0" w:uiPriority="64" w:unhideWhenUsed="0"/>
-    <w:lsdException w:name="Medium List 1 Accent 3" w:semiHidden="0" w:uiPriority="65" w:unhideWhenUsed="0"/>
-    <w:lsdException w:name="Medium List 2 Accent 3" w:semiHidden="0" w:uiPriority="66" w:unhideWhenUsed="0"/>
-    <w:lsdException w:name="Medium Grid 1 Accent 3" w:semiHidden="0" w:uiPriority="67" w:unhideWhenUsed="0"/>
-    <w:lsdException w:name="Medium Grid 2 Accent 3" w:semiHidden="0" w:uiPriority="68" w:unhideWhenUsed="0"/>
-    <w:lsdException w:name="Medium Grid 3 Accent 3" w:semiHidden="0" w:uiPriority="69" w:unhideWhenUsed="0"/>
-    <w:lsdException w:name="Dark List Accent 3" w:semiHidden="0" w:uiPriority="70" w:unhideWhenUsed="0"/>
-    <w:lsdException w:name="Colorful Shading Accent 3" w:semiHidden="0" w:uiPriority="71" w:unhideWhenUsed="0"/>
-    <w:lsdException w:name="Colorful List Accent 3" w:semiHidden="0" w:uiPriority="72" w:unhideWhenUsed="0"/>
-    <w:lsdException w:name="Colorful Grid Accent 3" w:semiHidden="0" w:uiPriority="73" w:unhideWhenUsed="0"/>
-    <w:lsdException w:name="Light Shading Accent 4" w:semiHidden="0" w:uiPriority="60" w:unhideWhenUsed="0"/>
-    <w:lsdException w:name="Light List Accent 4" w:semiHidden="0" w:uiPriority="61" w:unhideWhenUsed="0"/>
-    <w:lsdException w:name="Light Grid Accent 4" w:semiHidden="0" w:uiPriority="62" w:unhideWhenUsed="0"/>
-    <w:lsdException w:name="Medium Shading 1 Accent 4" w:semiHidden="0" w:uiPriority="63" w:unhideWhenUsed="0"/>
-    <w:lsdException w:name="Medium Shading 2 Accent 4" w:semiHidden="0" w:uiPriority="64" w:unhideWhenUsed="0"/>
-    <w:lsdException w:name="Medium List 1 Accent 4" w:semiHidden="0" w:uiPriority="65" w:unhideWhenUsed="0"/>
-    <w:lsdException w:name="Medium List 2 Accent 4" w:semiHidden="0" w:uiPriority="66" w:unhideWhenUsed="0"/>
-    <w:lsdException w:name="Medium Grid 1 Accent 4" w:semiHidden="0" w:uiPriority="67" w:unhideWhenUsed="0"/>
-    <w:lsdException w:name="Medium Grid 2 Accent 4" w:semiHidden="0" w:uiPriority="68" w:unhideWhenUsed="0"/>
-    <w:lsdException w:name="Medium Grid 3 Accent 4" w:semiHidden="0" w:uiPriority="69" w:unhideWhenUsed="0"/>
-    <w:lsdException w:name="Dark List Accent 4" w:semiHidden="0" w:uiPriority="70" w:unhideWhenUsed="0"/>
-    <w:lsdException w:name="Colorful Shading Accent 4" w:semiHidden="0" w:uiPriority="71" w:unhideWhenUsed="0"/>
-    <w:lsdException w:name="Colorful List Accent 4" w:semiHidden="0" w:uiPriority="72" w:unhideWhenUsed="0"/>
-    <w:lsdException w:name="Colorful Grid Accent 4" w:semiHidden="0" w:uiPriority="73" w:unhideWhenUsed="0"/>
-    <w:lsdException w:name="Light Shading Accent 5" w:semiHidden="0" w:uiPriority="60" w:unhideWhenUsed="0"/>
-    <w:lsdException w:name="Light List Accent 5" w:semiHidden="0" w:uiPriority="61" w:unhideWhenUsed="0"/>
-    <w:lsdException w:name="Light Grid Accent 5" w:semiHidden="0" w:uiPriority="62" w:unhideWhenUsed="0"/>
-    <w:lsdException w:name="Medium Shading 1 Accent 5" w:semiHidden="0" w:uiPriority="63" w:unhideWhenUsed="0"/>
-    <w:lsdException w:name="Medium Shading 2 Accent 5" w:semiHidden="0" w:uiPriority="64" w:unhideWhenUsed="0"/>
-    <w:lsdException w:name="Medium List 1 Accent 5" w:semiHidden="0" w:uiPriority="65" w:unhideWhenUsed="0"/>
-    <w:lsdException w:name="Medium List 2 Accent 5" w:semiHidden="0" w:uiPriority="66" w:unhideWhenUsed="0"/>
-    <w:lsdException w:name="Medium Grid 1 Accent 5" w:semiHidden="0" w:uiPriority="67" w:unhideWhenUsed="0"/>
-    <w:lsdException w:name="Medium Grid 2 Accent 5" w:semiHidden="0" w:uiPriority="68" w:unhideWhenUsed="0"/>
-    <w:lsdException w:name="Medium Grid 3 Accent 5" w:semiHidden="0" w:uiPriority="69" w:unhideWhenUsed="0"/>
-    <w:lsdException w:name="Dark List Accent 5" w:semiHidden="0" w:uiPriority="70" w:unhideWhenUsed="0"/>
-    <w:lsdException w:name="Colorful Shading Accent 5" w:semiHidden="0" w:uiPriority="71" w:unhideWhenUsed="0"/>
-    <w:lsdException w:name="Colorful List Accent 5" w:semiHidden="0" w:uiPriority="72" w:unhideWhenUsed="0"/>
-    <w:lsdException w:name="Colorful Grid Accent 5" w:semiHidden="0" w:uiPriority="73" w:unhideWhenUsed="0"/>
-    <w:lsdException w:name="Light Shading Accent 6" w:semiHidden="0" w:uiPriority="60" w:unhideWhenUsed="0"/>
-    <w:lsdException w:name="Light List Accent 6" w:semiHidden="0" w:uiPriority="61" w:unhideWhenUsed="0"/>
-    <w:lsdException w:name="Light Grid Accent 6" w:semiHidden="0" w:uiPriority="62" w:unhideWhenUsed="0"/>
-    <w:lsdException w:name="Medium Shading 1 Accent 6" w:semiHidden="0" w:uiPriority="63" w:unhideWhenUsed="0"/>
-    <w:lsdException w:name="Medium Shading 2 Accent 6" w:semiHidden="0" w:uiPriority="64" w:unhideWhenUsed="0"/>
-    <w:lsdException w:name="Medium List 1 Accent 6" w:semiHidden="0" w:uiPriority="65" w:unhideWhenUsed="0"/>
-    <w:lsdException w:name="Medium List 2 Accent 6" w:semiHidden="0" w:uiPriority="66" w:unhideWhenUsed="0"/>
-    <w:lsdException w:name="Medium Grid 1 Accent 6" w:semiHidden="0" w:uiPriority="67" w:unhideWhenUsed="0"/>
-    <w:lsdException w:name="Medium Grid 2 Accent 6" w:semiHidden="0" w:uiPriority="68" w:unhideWhenUsed="0"/>
-    <w:lsdException w:name="Medium Grid 3 Accent 6" w:semiHidden="0" w:uiPriority="69" w:unhideWhenUsed="0"/>
-    <w:lsdException w:name="Dark List Accent 6" w:semiHidden="0" w:uiPriority="70" w:unhideWhenUsed="0"/>
-    <w:lsdException w:name="Colorful Shading Accent 6" w:semiHidden="0" w:uiPriority="71" w:unhideWhenUsed="0"/>
-    <w:lsdException w:name="Colorful List Accent 6" w:semiHidden="0" w:uiPriority="72" w:unhideWhenUsed="0"/>
-    <w:lsdException w:name="Colorful Grid Accent 6" w:semiHidden="0" w:uiPriority="73" w:unhideWhenUsed="0"/>
-    <w:lsdException w:name="Subtle Emphasis" w:semiHidden="0" w:uiPriority="19" w:unhideWhenUsed="0" w:qFormat="1"/>
-    <w:lsdException w:name="Intense Emphasis" w:semiHidden="0" w:uiPriority="21" w:unhideWhenUsed="0" w:qFormat="1"/>
-    <w:lsdException w:name="Subtle Reference" w:semiHidden="0" w:uiPriority="31" w:unhideWhenUsed="0" w:qFormat="1"/>
-    <w:lsdException w:name="Intense Reference" w:semiHidden="0" w:uiPriority="32" w:unhideWhenUsed="0" w:qFormat="1"/>
-    <w:lsdException w:name="Book Title" w:semiHidden="0" w:uiPriority="33" w:unhideWhenUsed="0" w:qFormat="1"/>
-    <w:lsdException w:name="Bibliography" w:uiPriority="37"/>
-    <w:lsdException w:name="TOC Heading" w:uiPriority="39" w:qFormat="1"/>
-  </w:latentStyles>
-  <w:style w:type="paragraph" w:default="1" w:styleId="Standard">
-    <w:name w:val="Normal"/>
-    <w:qFormat/>
-  </w:style>
-  <w:style w:type="paragraph" w:styleId="berschrift1">
-    <w:name w:val="heading 1"/>
-    <w:basedOn w:val="Standard"/>
-    <w:next w:val="Standard"/>
-    <w:link w:val="berschrift1Zchn"/>
-    <w:uiPriority w:val="9"/>
-    <w:qFormat/>
-    <w:rsid w:val="00A31F82"/>
-    <w:pPr>
-      <w:keepNext/>
-      <w:keepLines/>
-      <w:spacing w:before="480" w:after="0"/>
-      <w:outlineLvl w:val="0"/>
-    </w:pPr>
-    <w:rPr>
-      <w:rFonts w:asciiTheme="majorHAnsi" w:eastAsiaTheme="majorEastAsia" w:hAnsiTheme="majorHAnsi" w:cstheme="majorBidi"/>
-      <w:b/>
-      <w:bCs/>
-      <w:color w:val="365F91" w:themeColor="accent1" w:themeShade="BF"/>
-      <w:sz w:val="28"/>
-      <w:szCs w:val="28"/>
-    </w:rPr>
-  </w:style>
-  <w:style w:type="paragraph" w:styleId="berschrift2">
-    <w:name w:val="heading 2"/>
-    <w:basedOn w:val="Standard"/>
-    <w:next w:val="Standard"/>
-    <w:link w:val="berschrift2Zchn"/>
-    <w:uiPriority w:val="9"/>
-    <w:unhideWhenUsed/>
-    <w:qFormat/>
-    <w:rsid w:val="00A31F82"/>
-    <w:pPr>
-      <w:keepNext/>
-      <w:keepLines/>
-      <w:spacing w:before="200" w:after="0"/>
-      <w:outlineLvl w:val="1"/>
-    </w:pPr>
-    <w:rPr>
-      <w:rFonts w:asciiTheme="majorHAnsi" w:eastAsiaTheme="majorEastAsia" w:hAnsiTheme="majorHAnsi" w:cstheme="majorBidi"/>
-      <w:b/>
-      <w:bCs/>
-      <w:color w:val="4F81BD" w:themeColor="accent1"/>
-      <w:sz w:val="26"/>
-      <w:szCs w:val="26"/>
-    </w:rPr>
-  </w:style>
-  <w:style w:type="paragraph" w:styleId="berschrift3">
-    <w:name w:val="heading 3"/>
-    <w:basedOn w:val="Standard"/>
-    <w:next w:val="Standard"/>
-    <w:link w:val="berschrift3Zchn"/>
-    <w:uiPriority w:val="9"/>
-    <w:unhideWhenUsed/>
-    <w:qFormat/>
-    <w:rsid w:val="00FF1349"/>
-    <w:pPr>
-      <w:keepNext/>
-      <w:keepLines/>
-      <w:spacing w:before="200" w:after="0"/>
-      <w:outlineLvl w:val="2"/>
-    </w:pPr>
-    <w:rPr>
-      <w:rFonts w:asciiTheme="majorHAnsi" w:eastAsiaTheme="majorEastAsia" w:hAnsiTheme="majorHAnsi" w:cstheme="majorBidi"/>
-      <w:b/>
-      <w:bCs/>
-      <w:color w:val="4F81BD" w:themeColor="accent1"/>
-    </w:rPr>
-  </w:style>
-  <w:style w:type="character" w:default="1" w:styleId="Absatz-Standardschriftart">
-    <w:name w:val="Default Paragraph Font"/>
-    <w:uiPriority w:val="1"/>
-    <w:semiHidden/>
-    <w:unhideWhenUsed/>
-  </w:style>
-  <w:style w:type="table" w:default="1" w:styleId="NormaleTabelle">
-    <w:name w:val="Normal Table"/>
-    <w:uiPriority w:val="99"/>
-    <w:semiHidden/>
-    <w:unhideWhenUsed/>
-    <w:tblPr>
-      <w:tblInd w:w="0" w:type="dxa"/>
-      <w:tblCellMar>
-        <w:top w:w="0" w:type="dxa"/>
-        <w:left w:w="108" w:type="dxa"/>
-        <w:bottom w:w="0" w:type="dxa"/>
-        <w:right w:w="108" w:type="dxa"/>
-      </w:tblCellMar>
-    </w:tblPr>
-  </w:style>
-  <w:style w:type="numbering" w:default="1" w:styleId="KeineListe">
-    <w:name w:val="No List"/>
-    <w:uiPriority w:val="99"/>
-    <w:semiHidden/>
-    <w:unhideWhenUsed/>
-  </w:style>
-  <w:style w:type="character" w:styleId="Hyperlink">
-    <w:name w:val="Hyperlink"/>
-    <w:basedOn w:val="Absatz-Standardschriftart"/>
-    <w:uiPriority w:val="99"/>
-    <w:unhideWhenUsed/>
-    <w:rsid w:val="00B11A4A"/>
-    <w:rPr>
-      <w:color w:val="0000FF"/>
-      <w:u w:val="single"/>
-    </w:rPr>
-  </w:style>
-  <w:style w:type="paragraph" w:styleId="KeinLeerraum">
-    <w:name w:val="No Spacing"/>
-    <w:uiPriority w:val="1"/>
-    <w:qFormat/>
-    <w:rsid w:val="00B11A4A"/>
-    <w:pPr>
-      <w:spacing w:after="0" w:line="240" w:lineRule="auto"/>
-    </w:pPr>
-  </w:style>
-  <w:style w:type="table" w:styleId="Tabellenraster">
-    <w:name w:val="Table Grid"/>
-    <w:basedOn w:val="NormaleTabelle"/>
-    <w:uiPriority w:val="59"/>
-    <w:rsid w:val="00B11A4A"/>
-    <w:pPr>
-      <w:spacing w:after="0" w:line="240" w:lineRule="auto"/>
-    </w:pPr>
-    <w:tblPr>
-      <w:tblBorders>
-        <w:top w:val="single" w:sz="4" w:space="0" w:color="auto"/>
-        <w:left w:val="single" w:sz="4" w:space="0" w:color="auto"/>
-        <w:bottom w:val="single" w:sz="4" w:space="0" w:color="auto"/>
-        <w:right w:val="single" w:sz="4" w:space="0" w:color="auto"/>
-        <w:insideH w:val="single" w:sz="4" w:space="0" w:color="auto"/>
-        <w:insideV w:val="single" w:sz="4" w:space="0" w:color="auto"/>
-      </w:tblBorders>
-    </w:tblPr>
-  </w:style>
-  <w:style w:type="character" w:customStyle="1" w:styleId="berschrift1Zchn">
-    <w:name w:val="Überschrift 1 Zchn"/>
-    <w:basedOn w:val="Absatz-Standardschriftart"/>
-    <w:link w:val="berschrift1"/>
-    <w:uiPriority w:val="9"/>
-    <w:rsid w:val="00A31F82"/>
-    <w:rPr>
-      <w:rFonts w:asciiTheme="majorHAnsi" w:eastAsiaTheme="majorEastAsia" w:hAnsiTheme="majorHAnsi" w:cstheme="majorBidi"/>
-      <w:b/>
-      <w:bCs/>
-      <w:color w:val="365F91" w:themeColor="accent1" w:themeShade="BF"/>
-      <w:sz w:val="28"/>
-      <w:szCs w:val="28"/>
-    </w:rPr>
-  </w:style>
-  <w:style w:type="character" w:customStyle="1" w:styleId="berschrift2Zchn">
-    <w:name w:val="Überschrift 2 Zchn"/>
-    <w:basedOn w:val="Absatz-Standardschriftart"/>
-    <w:link w:val="berschrift2"/>
-    <w:uiPriority w:val="9"/>
-    <w:rsid w:val="00A31F82"/>
-    <w:rPr>
-      <w:rFonts w:asciiTheme="majorHAnsi" w:eastAsiaTheme="majorEastAsia" w:hAnsiTheme="majorHAnsi" w:cstheme="majorBidi"/>
-      <w:b/>
-      <w:bCs/>
-      <w:color w:val="4F81BD" w:themeColor="accent1"/>
-      <w:sz w:val="26"/>
-      <w:szCs w:val="26"/>
-    </w:rPr>
-  </w:style>
-  <w:style w:type="paragraph" w:styleId="Kopfzeile">
-    <w:name w:val="header"/>
-    <w:basedOn w:val="Standard"/>
-    <w:link w:val="KopfzeileZchn"/>
-    <w:uiPriority w:val="99"/>
-    <w:unhideWhenUsed/>
-    <w:rsid w:val="0045768F"/>
-    <w:pPr>
-      <w:tabs>
-        <w:tab w:val="center" w:pos="4536"/>
-        <w:tab w:val="right" w:pos="9072"/>
-      </w:tabs>
-      <w:spacing w:after="0" w:line="240" w:lineRule="auto"/>
-    </w:pPr>
-  </w:style>
-  <w:style w:type="character" w:customStyle="1" w:styleId="KopfzeileZchn">
-    <w:name w:val="Kopfzeile Zchn"/>
-    <w:basedOn w:val="Absatz-Standardschriftart"/>
-    <w:link w:val="Kopfzeile"/>
-    <w:uiPriority w:val="99"/>
-    <w:rsid w:val="0045768F"/>
-  </w:style>
-  <w:style w:type="paragraph" w:styleId="Fuzeile">
-    <w:name w:val="footer"/>
-    <w:basedOn w:val="Standard"/>
-    <w:link w:val="FuzeileZchn"/>
-    <w:uiPriority w:val="99"/>
-    <w:unhideWhenUsed/>
-    <w:rsid w:val="0045768F"/>
-    <w:pPr>
-      <w:tabs>
-        <w:tab w:val="center" w:pos="4536"/>
-        <w:tab w:val="right" w:pos="9072"/>
-      </w:tabs>
-      <w:spacing w:after="0" w:line="240" w:lineRule="auto"/>
-    </w:pPr>
-  </w:style>
-  <w:style w:type="character" w:customStyle="1" w:styleId="FuzeileZchn">
-    <w:name w:val="Fußzeile Zchn"/>
-    <w:basedOn w:val="Absatz-Standardschriftart"/>
-    <w:link w:val="Fuzeile"/>
-    <w:uiPriority w:val="99"/>
-    <w:rsid w:val="0045768F"/>
-  </w:style>
-  <w:style w:type="paragraph" w:styleId="Listenabsatz">
-    <w:name w:val="List Paragraph"/>
-    <w:basedOn w:val="Standard"/>
-    <w:uiPriority w:val="34"/>
-    <w:qFormat/>
-    <w:rsid w:val="004D5367"/>
-    <w:pPr>
-      <w:ind w:left="720"/>
-      <w:contextualSpacing/>
-    </w:pPr>
-  </w:style>
-  <w:style w:type="character" w:customStyle="1" w:styleId="berschrift3Zchn">
-    <w:name w:val="Überschrift 3 Zchn"/>
-    <w:basedOn w:val="Absatz-Standardschriftart"/>
-    <w:link w:val="berschrift3"/>
-    <w:uiPriority w:val="9"/>
-    <w:rsid w:val="00FF1349"/>
-    <w:rPr>
-      <w:rFonts w:asciiTheme="majorHAnsi" w:eastAsiaTheme="majorEastAsia" w:hAnsiTheme="majorHAnsi" w:cstheme="majorBidi"/>
-      <w:b/>
-      <w:bCs/>
-      <w:color w:val="4F81BD" w:themeColor="accent1"/>
-    </w:rPr>
-  </w:style>
-</w:styles>
-</file>
-
-<file path=word/stylesWithEffects.xml><?xml version="1.0" encoding="utf-8"?>
-<w:styles xmlns:wpc="http://schemas.microsoft.com/office/word/2010/wordprocessingCanvas" xmlns:mc="http://schemas.openxmlformats.org/markup-compatibility/2006" xmlns:o="urn:schemas-microsoft-com:office:office" xmlns:r="http://schemas.openxmlformats.org/officeDocument/2006/relationships" xmlns:m="http://schemas.openxmlformats.org/officeDocument/2006/math" xmlns:v="urn:schemas-microsoft-com:vml" xmlns:wp14="http://schemas.microsoft.com/office/word/2010/wordprocessingDrawing" xmlns:wp="http://schemas.openxmlformats.org/drawingml/2006/wordprocessingDrawing" xmlns:w10="urn:schemas-microsoft-com:office:word" xmlns:w="http://schemas.openxmlformats.org/wordprocessingml/2006/main" xmlns:w14="http://schemas.microsoft.com/office/word/2010/wordml" xmlns:wpg="http://schemas.microsoft.com/office/word/2010/wordprocessingGroup" xmlns:wpi="http://schemas.microsoft.com/office/word/2010/wordprocessingInk" xmlns:wne="http://schemas.microsoft.com/office/word/2006/wordml" xmlns:wps="http://schemas.microsoft.com/office/word/2010/wordprocessingShape" mc:Ignorable="w14 wp14">
-  <w:docDefaults>
-    <w:rPrDefault>
-      <w:rPr>
-        <w:rFonts w:asciiTheme="minorHAnsi" w:eastAsiaTheme="minorHAnsi" w:hAnsiTheme="minorHAnsi" w:cstheme="minorBidi"/>
-        <w:sz w:val="22"/>
-        <w:szCs w:val="22"/>
-        <w:lang w:val="de-DE" w:eastAsia="en-US" w:bidi="ar-SA"/>
-      </w:rPr>
-    </w:rPrDefault>
-    <w:pPrDefault>
-      <w:pPr>
-        <w:spacing w:after="200" w:line="276" w:lineRule="auto"/>
-      </w:pPr>
-    </w:pPrDefault>
-  </w:docDefaults>
-  <w:latentStyles w:defLockedState="0" w:defUIPriority="99" w:defSemiHidden="1" w:defUnhideWhenUsed="1" w:defQFormat="0" w:count="267">
-    <w:lsdException w:name="Normal" w:semiHidden="0" w:uiPriority="0" w:unhideWhenUsed="0" w:qFormat="1"/>
-    <w:lsdException w:name="heading 1" w:semiHidden="0" w:uiPriority="9" w:unhideWhenUsed="0" w:qFormat="1"/>
-    <w:lsdException w:name="heading 2" w:uiPriority="9" w:qFormat="1"/>
-    <w:lsdException w:name="heading 3" w:uiPriority="9" w:qFormat="1"/>
-    <w:lsdException w:name="heading 4" w:uiPriority="9" w:qFormat="1"/>
-    <w:lsdException w:name="heading 5" w:uiPriority="9" w:qFormat="1"/>
-    <w:lsdException w:name="heading 6" w:uiPriority="9" w:qFormat="1"/>
-    <w:lsdException w:name="heading 7" w:uiPriority="9" w:qFormat="1"/>
-    <w:lsdException w:name="heading 8" w:uiPriority="9" w:qFormat="1"/>
-    <w:lsdException w:name="heading 9" w:uiPriority="9" w:qFormat="1"/>
-    <w:lsdException w:name="toc 1" w:uiPriority="39"/>
-    <w:lsdException w:name="toc 2" w:uiPriority="39"/>
-    <w:lsdException w:name="toc 3" w:uiPriority="39"/>
-    <w:lsdException w:name="toc 4" w:uiPriority="39"/>
-    <w:lsdException w:name="toc 5" w:uiPriority="39"/>
-    <w:lsdException w:name="toc 6" w:uiPriority="39"/>
-    <w:lsdException w:name="toc 7" w:uiPriority="39"/>
-    <w:lsdException w:name="toc 8" w:uiPriority="39"/>
-    <w:lsdException w:name="toc 9" w:uiPriority="39"/>
-    <w:lsdException w:name="caption" w:uiPriority="35" w:qFormat="1"/>
-    <w:lsdException w:name="Title" w:semiHidden="0" w:uiPriority="10" w:unhideWhenUsed="0" w:qFormat="1"/>
-    <w:lsdException w:name="Default Paragraph Font" w:uiPriority="1"/>
-    <w:lsdException w:name="Subtitle" w:semiHidden="0" w:uiPriority="11" w:unhideWhenUsed="0" w:qFormat="1"/>
-    <w:lsdException w:name="Strong" w:semiHidden="0" w:uiPriority="22" w:unhideWhenUsed="0" w:qFormat="1"/>
-    <w:lsdException w:name="Emphasis" w:semiHidden="0" w:uiPriority="20" w:unhideWhenUsed="0" w:qFormat="1"/>
-    <w:lsdException w:name="Table Grid" w:semiHidden="0" w:uiPriority="59" w:unhideWhenUsed="0"/>
-    <w:lsdException w:name="Placeholder Text" w:unhideWhenUsed="0"/>
-    <w:lsdException w:name="No Spacing" w:semiHidden="0" w:uiPriority="1" w:unhideWhenUsed="0" w:qFormat="1"/>
-    <w:lsdException w:name="Light Shading" w:semiHidden="0" w:uiPriority="60" w:unhideWhenUsed="0"/>
-    <w:lsdException w:name="Light List" w:semiHidden="0" w:uiPriority="61" w:unhideWhenUsed="0"/>
-    <w:lsdException w:name="Light Grid" w:semiHidden="0" w:uiPriority="62" w:unhideWhenUsed="0"/>
-    <w:lsdException w:name="Medium Shading 1" w:semiHidden="0" w:uiPriority="63" w:unhideWhenUsed="0"/>
-    <w:lsdException w:name="Medium Shading 2" w:semiHidden="0" w:uiPriority="64" w:unhideWhenUsed="0"/>
-    <w:lsdException w:name="Medium List 1" w:semiHidden="0" w:uiPriority="65" w:unhideWhenUsed="0"/>
-    <w:lsdException w:name="Medium List 2" w:semiHidden="0" w:uiPriority="66" w:unhideWhenUsed="0"/>
-    <w:lsdException w:name="Medium Grid 1" w:semiHidden="0" w:uiPriority="67" w:unhideWhenUsed="0"/>
-    <w:lsdException w:name="Medium Grid 2" w:semiHidden="0" w:uiPriority="68" w:unhideWhenUsed="0"/>
-    <w:lsdException w:name="Medium Grid 3" w:semiHidden="0" w:uiPriority="69" w:unhideWhenUsed="0"/>
-    <w:lsdException w:name="Dark List" w:semiHidden="0" w:uiPriority="70" w:unhideWhenUsed="0"/>
-    <w:lsdException w:name="Colorful Shading" w:semiHidden="0" w:uiPriority="71" w:unhideWhenUsed="0"/>
-    <w:lsdException w:name="Colorful List" w:semiHidden="0" w:uiPriority="72" w:unhideWhenUsed="0"/>
-    <w:lsdException w:name="Colorful Grid" w:semiHidden="0" w:uiPriority="73" w:unhideWhenUsed="0"/>
-    <w:lsdException w:name="Light Shading Accent 1" w:semiHidden="0" w:uiPriority="60" w:unhideWhenUsed="0"/>
-    <w:lsdException w:name="Light List Accent 1" w:semiHidden="0" w:uiPriority="61" w:unhideWhenUsed="0"/>
-    <w:lsdException w:name="Light Grid Accent 1" w:semiHidden="0" w:uiPriority="62" w:unhideWhenUsed="0"/>
-    <w:lsdException w:name="Medium Shading 1 Accent 1" w:semiHidden="0" w:uiPriority="63" w:unhideWhenUsed="0"/>
-    <w:lsdException w:name="Medium Shading 2 Accent 1" w:semiHidden="0" w:uiPriority="64" w:unhideWhenUsed="0"/>
-    <w:lsdException w:name="Medium List 1 Accent 1" w:semiHidden="0" w:uiPriority="65" w:unhideWhenUsed="0"/>
-    <w:lsdException w:name="Revision" w:unhideWhenUsed="0"/>
-    <w:lsdException w:name="List Paragraph" w:semiHidden="0" w:uiPriority="34" w:unhideWhenUsed="0" w:qFormat="1"/>
-    <w:lsdException w:name="Quote" w:semiHidden="0" w:uiPriority="29" w:unhideWhenUsed="0" w:qFormat="1"/>
-    <w:lsdException w:name="Intense Quote" w:semiHidden="0" w:uiPriority="30" w:unhideWhenUsed="0" w:qFormat="1"/>
-    <w:lsdException w:name="Medium List 2 Accent 1" w:semiHidden="0" w:uiPriority="66" w:unhideWhenUsed="0"/>
-    <w:lsdException w:name="Medium Grid 1 Accent 1" w:semiHidden="0" w:uiPriority="67" w:unhideWhenUsed="0"/>
-    <w:lsdException w:name="Medium Grid 2 Accent 1" w:semiHidden="0" w:uiPriority="68" w:unhideWhenUsed="0"/>
-    <w:lsdException w:name="Medium Grid 3 Accent 1" w:semiHidden="0" w:uiPriority="69" w:unhideWhenUsed="0"/>
-    <w:lsdException w:name="Dark List Accent 1" w:semiHidden="0" w:uiPriority="70" w:unhideWhenUsed="0"/>
-    <w:lsdException w:name="Colorful Shading Accent 1" w:semiHidden="0" w:uiPriority="71" w:unhideWhenUsed="0"/>
-    <w:lsdException w:name="Colorful List Accent 1" w:semiHidden="0" w:uiPriority="72" w:unhideWhenUsed="0"/>
-    <w:lsdException w:name="Colorful Grid Accent 1" w:semiHidden="0" w:uiPriority="73" w:unhideWhenUsed="0"/>
-    <w:lsdException w:name="Light Shading Accent 2" w:semiHidden="0" w:uiPriority="60" w:unhideWhenUsed="0"/>
-    <w:lsdException w:name="Light List Accent 2" w:semiHidden="0" w:uiPriority="61" w:unhideWhenUsed="0"/>
-    <w:lsdException w:name="Light Grid Accent 2" w:semiHidden="0" w:uiPriority="62" w:unhideWhenUsed="0"/>
-    <w:lsdException w:name="Medium Shading 1 Accent 2" w:semiHidden="0" w:uiPriority="63" w:unhideWhenUsed="0"/>
-    <w:lsdException w:name="Medium Shading 2 Accent 2" w:semiHidden="0" w:uiPriority="64" w:unhideWhenUsed="0"/>
-    <w:lsdException w:name="Medium List 1 Accent 2" w:semiHidden="0" w:uiPriority="65" w:unhideWhenUsed="0"/>
-    <w:lsdException w:name="Medium List 2 Accent 2" w:semiHidden="0" w:uiPriority="66" w:unhideWhenUsed="0"/>
-    <w:lsdException w:name="Medium Grid 1 Accent 2" w:semiHidden="0" w:uiPriority="67" w:unhideWhenUsed="0"/>
-    <w:lsdException w:name="Medium Grid 2 Accent 2" w:semiHidden="0" w:uiPriority="68" w:unhideWhenUsed="0"/>
-    <w:lsdException w:name="Medium Grid 3 Accent 2" w:semiHidden="0" w:uiPriority="69" w:unhideWhenUsed="0"/>
-    <w:lsdException w:name="Dark List Accent 2" w:semiHidden="0" w:uiPriority="70" w:unhideWhenUsed="0"/>
-    <w:lsdException w:name="Colorful Shading Accent 2" w:semiHidden="0" w:uiPriority="71" w:unhideWhenUsed="0"/>
-    <w:lsdException w:name="Colorful List Accent 2" w:semiHidden="0" w:uiPriority="72" w:unhideWhenUsed="0"/>
-    <w:lsdException w:name="Colorful Grid Accent 2" w:semiHidden="0" w:uiPriority="73" w:unhideWhenUsed="0"/>
-    <w:lsdException w:name="Light Shading Accent 3" w:semiHidden="0" w:uiPriority="60" w:unhideWhenUsed="0"/>
-    <w:lsdException w:name="Light List Accent 3" w:semiHidden="0" w:uiPriority="61" w:unhideWhenUsed="0"/>
-    <w:lsdException w:name="Light Grid Accent 3" w:semiHidden="0" w:uiPriority="62" w:unhideWhenUsed="0"/>
-    <w:lsdException w:name="Medium Shading 1 Accent 3" w:semiHidden="0" w:uiPriority="63" w:unhideWhenUsed="0"/>
-    <w:lsdException w:name="Medium Shading 2 Accent 3" w:semiHidden="0" w:uiPriority="64" w:unhideWhenUsed="0"/>
-    <w:lsdException w:name="Medium List 1 Accent 3" w:semiHidden="0" w:uiPriority="65" w:unhideWhenUsed="0"/>
-    <w:lsdException w:name="Medium List 2 Accent 3" w:semiHidden="0" w:uiPriority="66" w:unhideWhenUsed="0"/>
-    <w:lsdException w:name="Medium Grid 1 Accent 3" w:semiHidden="0" w:uiPriority="67" w:unhideWhenUsed="0"/>
-    <w:lsdException w:name="Medium Grid 2 Accent 3" w:semiHidden="0" w:uiPriority="68" w:unhideWhenUsed="0"/>
-    <w:lsdException w:name="Medium Grid 3 Accent 3" w:semiHidden="0" w:uiPriority="69" w:unhideWhenUsed="0"/>
-    <w:lsdException w:name="Dark List Accent 3" w:semiHidden="0" w:uiPriority="70" w:unhideWhenUsed="0"/>
-    <w:lsdException w:name="Colorful Shading Accent 3" w:semiHidden="0" w:uiPriority="71" w:unhideWhenUsed="0"/>
-    <w:lsdException w:name="Colorful List Accent 3" w:semiHidden="0" w:uiPriority="72" w:unhideWhenUsed="0"/>
-    <w:lsdException w:name="Colorful Grid Accent 3" w:semiHidden="0" w:uiPriority="73" w:unhideWhenUsed="0"/>
-    <w:lsdException w:name="Light Shading Accent 4" w:semiHidden="0" w:uiPriority="60" w:unhideWhenUsed="0"/>
-    <w:lsdException w:name="Light List Accent 4" w:semiHidden="0" w:uiPriority="61" w:unhideWhenUsed="0"/>
-    <w:lsdException w:name="Light Grid Accent 4" w:semiHidden="0" w:uiPriority="62" w:unhideWhenUsed="0"/>
-    <w:lsdException w:name="Medium Shading 1 Accent 4" w:semiHidden="0" w:uiPriority="63" w:unhideWhenUsed="0"/>
-    <w:lsdException w:name="Medium Shading 2 Accent 4" w:semiHidden="0" w:uiPriority="64" w:unhideWhenUsed="0"/>
-    <w:lsdException w:name="Medium List 1 Accent 4" w:semiHidden="0" w:uiPriority="65" w:unhideWhenUsed="0"/>
-    <w:lsdException w:name="Medium List 2 Accent 4" w:semiHidden="0" w:uiPriority="66" w:unhideWhenUsed="0"/>
-    <w:lsdException w:name="Medium Grid 1 Accent 4" w:semiHidden="0" w:uiPriority="67" w:unhideWhenUsed="0"/>
-    <w:lsdException w:name="Medium Grid 2 Accent 4" w:semiHidden="0" w:uiPriority="68" w:unhideWhenUsed="0"/>
-    <w:lsdException w:name="Medium Grid 3 Accent 4" w:semiHidden="0" w:uiPriority="69" w:unhideWhenUsed="0"/>
-    <w:lsdException w:name="Dark List Accent 4" w:semiHidden="0" w:uiPriority="70" w:unhideWhenUsed="0"/>
-    <w:lsdException w:name="Colorful Shading Accent 4" w:semiHidden="0" w:uiPriority="71" w:unhideWhenUsed="0"/>
-    <w:lsdException w:name="Colorful List Accent 4" w:semiHidden="0" w:uiPriority="72" w:unhideWhenUsed="0"/>
-    <w:lsdException w:name="Colorful Grid Accent 4" w:semiHidden="0" w:uiPriority="73" w:unhideWhenUsed="0"/>
-    <w:lsdException w:name="Light Shading Accent 5" w:semiHidden="0" w:uiPriority="60" w:unhideWhenUsed="0"/>
-    <w:lsdException w:name="Light List Accent 5" w:semiHidden="0" w:uiPriority="61" w:unhideWhenUsed="0"/>
-    <w:lsdException w:name="Light Grid Accent 5" w:semiHidden="0" w:uiPriority="62" w:unhideWhenUsed="0"/>
-    <w:lsdException w:name="Medium Shading 1 Accent 5" w:semiHidden="0" w:uiPriority="63" w:unhideWhenUsed="0"/>
-    <w:lsdException w:name="Medium Shading 2 Accent 5" w:semiHidden="0" w:uiPriority="64" w:unhideWhenUsed="0"/>
-    <w:lsdException w:name="Medium List 1 Accent 5" w:semiHidden="0" w:uiPriority="65" w:unhideWhenUsed="0"/>
-    <w:lsdException w:name="Medium List 2 Accent 5" w:semiHidden="0" w:uiPriority="66" w:unhideWhenUsed="0"/>
-    <w:lsdException w:name="Medium Grid 1 Accent 5" w:semiHidden="0" w:uiPriority="67" w:unhideWhenUsed="0"/>
-    <w:lsdException w:name="Medium Grid 2 Accent 5" w:semiHidden="0" w:uiPriority="68" w:unhideWhenUsed="0"/>
-    <w:lsdException w:name="Medium Grid 3 Accent 5" w:semiHidden="0" w:uiPriority="69" w:unhideWhenUsed="0"/>
-    <w:lsdException w:name="Dark List Accent 5" w:semiHidden="0" w:uiPriority="70" w:unhideWhenUsed="0"/>
-    <w:lsdException w:name="Colorful Shading Accent 5" w:semiHidden="0" w:uiPriority="71" w:unhideWhenUsed="0"/>
-    <w:lsdException w:name="Colorful List Accent 5" w:semiHidden="0" w:uiPriority="72" w:unhideWhenUsed="0"/>
-    <w:lsdException w:name="Colorful Grid Accent 5" w:semiHidden="0" w:uiPriority="73" w:unhideWhenUsed="0"/>
-    <w:lsdException w:name="Light Shading Accent 6" w:semiHidden="0" w:uiPriority="60" w:unhideWhenUsed="0"/>
-    <w:lsdException w:name="Light List Accent 6" w:semiHidden="0" w:uiPriority="61" w:unhideWhenUsed="0"/>
-    <w:lsdException w:name="Light Grid Accent 6" w:semiHidden="0" w:uiPriority="62" w:unhideWhenUsed="0"/>
-    <w:lsdException w:name="Medium Shading 1 Accent 6" w:semiHidden="0" w:uiPriority="63" w:unhideWhenUsed="0"/>
-    <w:lsdException w:name="Medium Shading 2 Accent 6" w:semiHidden="0" w:uiPriority="64" w:unhideWhenUsed="0"/>
-    <w:lsdException w:name="Medium List 1 Accent 6" w:semiHidden="0" w:uiPriority="65" w:unhideWhenUsed="0"/>
-    <w:lsdException w:name="Medium List 2 Accent 6" w:semiHidden="0" w:uiPriority="66" w:unhideWhenUsed="0"/>
-    <w:lsdException w:name="Medium Grid 1 Accent 6" w:semiHidden="0" w:uiPriority="67" w:unhideWhenUsed="0"/>
-    <w:lsdException w:name="Medium Grid 2 Accent 6" w:semiHidden="0" w:uiPriority="68" w:unhideWhenUsed="0"/>
-    <w:lsdException w:name="Medium Grid 3 Accent 6" w:semiHidden="0" w:uiPriority="69" w:unhideWhenUsed="0"/>
-    <w:lsdException w:name="Dark List Accent 6" w:semiHidden="0" w:uiPriority="70" w:unhideWhenUsed="0"/>
-    <w:lsdException w:name="Colorful Shading Accent 6" w:semiHidden="0" w:uiPriority="71" w:unhideWhenUsed="0"/>
-    <w:lsdException w:name="Colorful List Accent 6" w:semiHidden="0" w:uiPriority="72" w:unhideWhenUsed="0"/>
-    <w:lsdException w:name="Colorful Grid Accent 6" w:semiHidden="0" w:uiPriority="73" w:unhideWhenUsed="0"/>
-    <w:lsdException w:name="Subtle Emphasis" w:semiHidden="0" w:uiPriority="19" w:unhideWhenUsed="0" w:qFormat="1"/>
-    <w:lsdException w:name="Intense Emphasis" w:semiHidden="0" w:uiPriority="21" w:unhideWhenUsed="0" w:qFormat="1"/>
-    <w:lsdException w:name="Subtle Reference" w:semiHidden="0" w:uiPriority="31" w:unhideWhenUsed="0" w:qFormat="1"/>
-    <w:lsdException w:name="Intense Reference" w:semiHidden="0" w:uiPriority="32" w:unhideWhenUsed="0" w:qFormat="1"/>
-    <w:lsdException w:name="Book Title" w:semiHidden="0" w:uiPriority="33" w:unhideWhenUsed="0" w:qFormat="1"/>
-    <w:lsdException w:name="Bibliography" w:uiPriority="37"/>
-    <w:lsdException w:name="TOC Heading" w:uiPriority="39" w:qFormat="1"/>
+  <w:latentStyles w:defLockedState="0" w:defUIPriority="99" w:defSemiHidden="0" w:defUnhideWhenUsed="0" w:defQFormat="0" w:count="372">
+    <w:lsdException w:name="Normal" w:uiPriority="0" w:qFormat="1"/>
+    <w:lsdException w:name="heading 1" w:uiPriority="9" w:qFormat="1"/>
+    <w:lsdException w:name="heading 2" w:semiHidden="1" w:uiPriority="9" w:unhideWhenUsed="1" w:qFormat="1"/>
+    <w:lsdException w:name="heading 3" w:semiHidden="1" w:uiPriority="9" w:unhideWhenUsed="1" w:qFormat="1"/>
+    <w:lsdException w:name="heading 4" w:semiHidden="1" w:uiPriority="9" w:unhideWhenUsed="1" w:qFormat="1"/>
+    <w:lsdException w:name="heading 5" w:semiHidden="1" w:uiPriority="9" w:unhideWhenUsed="1" w:qFormat="1"/>
+    <w:lsdException w:name="heading 6" w:semiHidden="1" w:uiPriority="9" w:unhideWhenUsed="1" w:qFormat="1"/>
+    <w:lsdException w:name="heading 7" w:semiHidden="1" w:uiPriority="9" w:unhideWhenUsed="1" w:qFormat="1"/>
+    <w:lsdException w:name="heading 8" w:semiHidden="1" w:uiPriority="9" w:unhideWhenUsed="1" w:qFormat="1"/>
+    <w:lsdException w:name="heading 9" w:semiHidden="1" w:uiPriority="9" w:unhideWhenUsed="1" w:qFormat="1"/>
+    <w:lsdException w:name="index 1" w:semiHidden="1" w:unhideWhenUsed="1"/>
+    <w:lsdException w:name="index 2" w:semiHidden="1" w:unhideWhenUsed="1"/>
+    <w:lsdException w:name="index 3" w:semiHidden="1" w:unhideWhenUsed="1"/>
+    <w:lsdException w:name="index 4" w:semiHidden="1" w:unhideWhenUsed="1"/>
+    <w:lsdException w:name="index 5" w:semiHidden="1" w:unhideWhenUsed="1"/>
+    <w:lsdException w:name="index 6" w:semiHidden="1" w:unhideWhenUsed="1"/>
+    <w:lsdException w:name="index 7" w:semiHidden="1" w:unhideWhenUsed="1"/>
+    <w:lsdException w:name="index 8" w:semiHidden="1" w:unhideWhenUsed="1"/>
+    <w:lsdException w:name="index 9" w:semiHidden="1" w:unhideWhenUsed="1"/>
+    <w:lsdException w:name="toc 1" w:semiHidden="1" w:uiPriority="39" w:unhideWhenUsed="1"/>
+    <w:lsdException w:name="toc 2" w:semiHidden="1" w:uiPriority="39" w:unhideWhenUsed="1"/>
+    <w:lsdException w:name="toc 3" w:semiHidden="1" w:uiPriority="39" w:unhideWhenUsed="1"/>
+    <w:lsdException w:name="toc 4" w:semiHidden="1" w:uiPriority="39" w:unhideWhenUsed="1"/>
+    <w:lsdException w:name="toc 5" w:semiHidden="1" w:uiPriority="39" w:unhideWhenUsed="1"/>
+    <w:lsdException w:name="toc 6" w:semiHidden="1" w:uiPriority="39" w:unhideWhenUsed="1"/>
+    <w:lsdException w:name="toc 7" w:semiHidden="1" w:uiPriority="39" w:unhideWhenUsed="1"/>
+    <w:lsdException w:name="toc 8" w:semiHidden="1" w:uiPriority="39" w:unhideWhenUsed="1"/>
+    <w:lsdException w:name="toc 9" w:semiHidden="1" w:uiPriority="39" w:unhideWhenUsed="1"/>
+    <w:lsdException w:name="Normal Indent" w:semiHidden="1" w:unhideWhenUsed="1"/>
+    <w:lsdException w:name="footnote text" w:semiHidden="1" w:unhideWhenUsed="1"/>
+    <w:lsdException w:name="annotation text" w:semiHidden="1" w:unhideWhenUsed="1"/>
+    <w:lsdException w:name="header" w:semiHidden="1" w:unhideWhenUsed="1"/>
+    <w:lsdException w:name="footer" w:semiHidden="1" w:unhideWhenUsed="1"/>
+    <w:lsdException w:name="index heading" w:semiHidden="1" w:unhideWhenUsed="1"/>
+    <w:lsdException w:name="caption" w:semiHidden="1" w:uiPriority="35" w:unhideWhenUsed="1" w:qFormat="1"/>
+    <w:lsdException w:name="table of figures" w:semiHidden="1" w:unhideWhenUsed="1"/>
+    <w:lsdException w:name="envelope address" w:semiHidden="1" w:unhideWhenUsed="1"/>
+    <w:lsdException w:name="envelope return" w:semiHidden="1" w:unhideWhenUsed="1"/>
+    <w:lsdException w:name="footnote reference" w:semiHidden="1" w:unhideWhenUsed="1"/>
+    <w:lsdException w:name="annotation reference" w:semiHidden="1" w:unhideWhenUsed="1"/>
+    <w:lsdException w:name="line number" w:semiHidden="1" w:unhideWhenUsed="1"/>
+    <w:lsdException w:name="page number" w:semiHidden="1" w:unhideWhenUsed="1"/>
+    <w:lsdException w:name="endnote reference" w:semiHidden="1" w:unhideWhenUsed="1"/>
+    <w:lsdException w:name="endnote text" w:semiHidden="1" w:unhideWhenUsed="1"/>
+    <w:lsdException w:name="table of authorities" w:semiHidden="1" w:unhideWhenUsed="1"/>
+    <w:lsdException w:name="macro" w:semiHidden="1" w:unhideWhenUsed="1"/>
+    <w:lsdException w:name="toa heading" w:semiHidden="1" w:unhideWhenUsed="1"/>
+    <w:lsdException w:name="List" w:semiHidden="1" w:unhideWhenUsed="1"/>
+    <w:lsdException w:name="List Bullet" w:semiHidden="1" w:unhideWhenUsed="1"/>
+    <w:lsdException w:name="List Number" w:semiHidden="1" w:unhideWhenUsed="1"/>
+    <w:lsdException w:name="List 2" w:semiHidden="1" w:unhideWhenUsed="1"/>
+    <w:lsdException w:name="List 3" w:semiHidden="1" w:unhideWhenUsed="1"/>
+    <w:lsdException w:name="List 4" w:semiHidden="1" w:unhideWhenUsed="1"/>
+    <w:lsdException w:name="List 5" w:semiHidden="1" w:unhideWhenUsed="1"/>
+    <w:lsdException w:name="List Bullet 2" w:semiHidden="1" w:unhideWhenUsed="1"/>
+    <w:lsdException w:name="List Bullet 3" w:semiHidden="1" w:unhideWhenUsed="1"/>
+    <w:lsdException w:name="List Bullet 4" w:semiHidden="1" w:unhideWhenUsed="1"/>
+    <w:lsdException w:name="List Bullet 5" w:semiHidden="1" w:unhideWhenUsed="1"/>
+    <w:lsdException w:name="List Number 2" w:semiHidden="1" w:unhideWhenUsed="1"/>
+    <w:lsdException w:name="List Number 3" w:semiHidden="1" w:unhideWhenUsed="1"/>
+    <w:lsdException w:name="List Number 4" w:semiHidden="1" w:unhideWhenUsed="1"/>
+    <w:lsdException w:name="List Number 5" w:semiHidden="1" w:unhideWhenUsed="1"/>
+    <w:lsdException w:name="Title" w:uiPriority="10" w:qFormat="1"/>
+    <w:lsdException w:name="Closing" w:semiHidden="1" w:unhideWhenUsed="1"/>
+    <w:lsdException w:name="Signature" w:semiHidden="1" w:unhideWhenUsed="1"/>
+    <w:lsdException w:name="Default Paragraph Font" w:semiHidden="1" w:uiPriority="1" w:unhideWhenUsed="1"/>
+    <w:lsdException w:name="Body Text" w:semiHidden="1" w:unhideWhenUsed="1"/>
+    <w:lsdException w:name="Body Text Indent" w:semiHidden="1" w:unhideWhenUsed="1"/>
+    <w:lsdException w:name="List Continue" w:semiHidden="1" w:unhideWhenUsed="1"/>
+    <w:lsdException w:name="List Continue 2" w:semiHidden="1" w:unhideWhenUsed="1"/>
+    <w:lsdException w:name="List Continue 3" w:semiHidden="1" w:unhideWhenUsed="1"/>
+    <w:lsdException w:name="List Continue 4" w:semiHidden="1" w:unhideWhenUsed="1"/>
+    <w:lsdException w:name="List Continue 5" w:semiHidden="1" w:unhideWhenUsed="1"/>
+    <w:lsdException w:name="Message Header" w:semiHidden="1" w:unhideWhenUsed="1"/>
+    <w:lsdException w:name="Subtitle" w:uiPriority="11" w:qFormat="1"/>
+    <w:lsdException w:name="Salutation" w:semiHidden="1" w:unhideWhenUsed="1"/>
+    <w:lsdException w:name="Date" w:semiHidden="1" w:unhideWhenUsed="1"/>
+    <w:lsdException w:name="Body Text First Indent" w:semiHidden="1" w:unhideWhenUsed="1"/>
+    <w:lsdException w:name="Body Text First Indent 2" w:semiHidden="1" w:unhideWhenUsed="1"/>
+    <w:lsdException w:name="Note Heading" w:semiHidden="1" w:unhideWhenUsed="1"/>
+    <w:lsdException w:name="Body Text 2" w:semiHidden="1" w:unhideWhenUsed="1"/>
+    <w:lsdException w:name="Body Text 3" w:semiHidden="1" w:unhideWhenUsed="1"/>
+    <w:lsdException w:name="Body Text Indent 2" w:semiHidden="1" w:unhideWhenUsed="1"/>
+    <w:lsdException w:name="Body Text Indent 3" w:semiHidden="1" w:unhideWhenUsed="1"/>
+    <w:lsdException w:name="Block Text" w:semiHidden="1" w:unhideWhenUsed="1"/>
+    <w:lsdException w:name="Hyperlink" w:semiHidden="1" w:unhideWhenUsed="1"/>
+    <w:lsdException w:name="FollowedHyperlink" w:semiHidden="1" w:unhideWhenUsed="1"/>
+    <w:lsdException w:name="Strong" w:uiPriority="22" w:qFormat="1"/>
+    <w:lsdException w:name="Emphasis" w:uiPriority="20" w:qFormat="1"/>
+    <w:lsdException w:name="Document Map" w:semiHidden="1" w:unhideWhenUsed="1"/>
+    <w:lsdException w:name="Plain Text" w:semiHidden="1" w:unhideWhenUsed="1"/>
+    <w:lsdException w:name="E-mail Signature" w:semiHidden="1" w:unhideWhenUsed="1"/>
+    <w:lsdException w:name="HTML Top of Form" w:semiHidden="1" w:unhideWhenUsed="1"/>
+    <w:lsdException w:name="HTML Bottom of Form" w:semiHidden="1" w:unhideWhenUsed="1"/>
+    <w:lsdException w:name="Normal (Web)" w:semiHidden="1" w:unhideWhenUsed="1"/>
+    <w:lsdException w:name="HTML Acronym" w:semiHidden="1" w:unhideWhenUsed="1"/>
+    <w:lsdException w:name="HTML Address" w:semiHidden="1" w:unhideWhenUsed="1"/>
+    <w:lsdException w:name="HTML Cite" w:semiHidden="1" w:unhideWhenUsed="1"/>
+    <w:lsdException w:name="HTML Code" w:semiHidden="1" w:unhideWhenUsed="1"/>
+    <w:lsdException w:name="HTML Definition" w:semiHidden="1" w:unhideWhenUsed="1"/>
+    <w:lsdException w:name="HTML Keyboard" w:semiHidden="1" w:unhideWhenUsed="1"/>
+    <w:lsdException w:name="HTML Preformatted" w:semiHidden="1" w:unhideWhenUsed="1"/>
+    <w:lsdException w:name="HTML Sample" w:semiHidden="1" w:unhideWhenUsed="1"/>
+    <w:lsdException w:name="HTML Typewriter" w:semiHidden="1" w:unhideWhenUsed="1"/>
+    <w:lsdException w:name="HTML Variable" w:semiHidden="1" w:unhideWhenUsed="1"/>
+    <w:lsdException w:name="Normal Table" w:semiHidden="1" w:unhideWhenUsed="1"/>
+    <w:lsdException w:name="annotation subject" w:semiHidden="1" w:unhideWhenUsed="1"/>
+    <w:lsdException w:name="No List" w:semiHidden="1" w:unhideWhenUsed="1"/>
+    <w:lsdException w:name="Outline List 1" w:semiHidden="1" w:unhideWhenUsed="1"/>
+    <w:lsdException w:name="Outline List 2" w:semiHidden="1" w:unhideWhenUsed="1"/>
+    <w:lsdException w:name="Outline List 3" w:semiHidden="1" w:unhideWhenUsed="1"/>
+    <w:lsdException w:name="Table Simple 1" w:semiHidden="1" w:unhideWhenUsed="1"/>
+    <w:lsdException w:name="Table Simple 2" w:semiHidden="1" w:unhideWhenUsed="1"/>
+    <w:lsdException w:name="Table Simple 3" w:semiHidden="1" w:unhideWhenUsed="1"/>
+    <w:lsdException w:name="Table Classic 1" w:semiHidden="1" w:unhideWhenUsed="1"/>
+    <w:lsdException w:name="Table Classic 2" w:semiHidden="1" w:unhideWhenUsed="1"/>
+    <w:lsdException w:name="Table Classic 3" w:semiHidden="1" w:unhideWhenUsed="1"/>
+    <w:lsdException w:name="Table Classic 4" w:semiHidden="1" w:unhideWhenUsed="1"/>
+    <w:lsdException w:name="Table Colorful 1" w:semiHidden="1" w:unhideWhenUsed="1"/>
+    <w:lsdException w:name="Table Colorful 2" w:semiHidden="1" w:unhideWhenUsed="1"/>
+    <w:lsdException w:name="Table Colorful 3" w:semiHidden="1" w:unhideWhenUsed="1"/>
+    <w:lsdException w:name="Table Columns 1" w:semiHidden="1" w:unhideWhenUsed="1"/>
+    <w:lsdException w:name="Table Columns 2" w:semiHidden="1" w:unhideWhenUsed="1"/>
+    <w:lsdException w:name="Table Columns 3" w:semiHidden="1" w:unhideWhenUsed="1"/>
+    <w:lsdException w:name="Table Columns 4" w:semiHidden="1" w:unhideWhenUsed="1"/>
+    <w:lsdException w:name="Table Columns 5" w:semiHidden="1" w:unhideWhenUsed="1"/>
+    <w:lsdException w:name="Table Grid 1" w:semiHidden="1" w:unhideWhenUsed="1"/>
+    <w:lsdException w:name="Table Grid 2" w:semiHidden="1" w:unhideWhenUsed="1"/>
+    <w:lsdException w:name="Table Grid 3" w:semiHidden="1" w:unhideWhenUsed="1"/>
+    <w:lsdException w:name="Table Grid 4" w:semiHidden="1" w:unhideWhenUsed="1"/>
+    <w:lsdException w:name="Table Grid 5" w:semiHidden="1" w:unhideWhenUsed="1"/>
+    <w:lsdException w:name="Table Grid 6" w:semiHidden="1" w:unhideWhenUsed="1"/>
+    <w:lsdException w:name="Table Grid 7" w:semiHidden="1" w:unhideWhenUsed="1"/>
+    <w:lsdException w:name="Table Grid 8" w:semiHidden="1" w:unhideWhenUsed="1"/>
+    <w:lsdException w:name="Table List 1" w:semiHidden="1" w:unhideWhenUsed="1"/>
+    <w:lsdException w:name="Table List 2" w:semiHidden="1" w:unhideWhenUsed="1"/>
+    <w:lsdException w:name="Table List 3" w:semiHidden="1" w:unhideWhenUsed="1"/>
+    <w:lsdException w:name="Table List 4" w:semiHidden="1" w:unhideWhenUsed="1"/>
+    <w:lsdException w:name="Table List 5" w:semiHidden="1" w:unhideWhenUsed="1"/>
+    <w:lsdException w:name="Table List 6" w:semiHidden="1" w:unhideWhenUsed="1"/>
+    <w:lsdException w:name="Table List 7" w:semiHidden="1" w:unhideWhenUsed="1"/>
+    <w:lsdException w:name="Table List 8" w:semiHidden="1" w:unhideWhenUsed="1"/>
+    <w:lsdException w:name="Table 3D effects 1" w:semiHidden="1" w:unhideWhenUsed="1"/>
+    <w:lsdException w:name="Table 3D effects 2" w:semiHidden="1" w:unhideWhenUsed="1"/>
+    <w:lsdException w:name="Table 3D effects 3" w:semiHidden="1" w:unhideWhenUsed="1"/>
+    <w:lsdException w:name="Table Contemporary" w:semiHidden="1" w:unhideWhenUsed="1"/>
+    <w:lsdException w:name="Table Elegant" w:semiHidden="1" w:unhideWhenUsed="1"/>
+    <w:lsdException w:name="Table Professional" w:semiHidden="1" w:unhideWhenUsed="1"/>
+    <w:lsdException w:name="Table Subtle 1" w:semiHidden="1" w:unhideWhenUsed="1"/>
+    <w:lsdException w:name="Table Subtle 2" w:semiHidden="1" w:unhideWhenUsed="1"/>
+    <w:lsdException w:name="Table Web 1" w:semiHidden="1" w:unhideWhenUsed="1"/>
+    <w:lsdException w:name="Table Web 2" w:semiHidden="1" w:unhideWhenUsed="1"/>
+    <w:lsdException w:name="Table Web 3" w:semiHidden="1" w:unhideWhenUsed="1"/>
+    <w:lsdException w:name="Balloon Text" w:semiHidden="1" w:unhideWhenUsed="1"/>
+    <w:lsdException w:name="Table Grid" w:uiPriority="59"/>
+    <w:lsdException w:name="Table Theme" w:semiHidden="1" w:unhideWhenUsed="1"/>
+    <w:lsdException w:name="Placeholder Text" w:semiHidden="1"/>
+    <w:lsdException w:name="No Spacing" w:uiPriority="1" w:qFormat="1"/>
+    <w:lsdException w:name="Light Shading" w:uiPriority="60"/>
+    <w:lsdException w:name="Light List" w:uiPriority="61"/>
+    <w:lsdException w:name="Light Grid" w:uiPriority="62"/>
+    <w:lsdException w:name="Medium Shading 1" w:uiPriority="63"/>
+    <w:lsdException w:name="Medium Shading 2" w:uiPriority="64"/>
+    <w:lsdException w:name="Medium List 1" w:uiPriority="65"/>
+    <w:lsdException w:name="Medium List 2" w:uiPriority="66"/>
+    <w:lsdException w:name="Medium Grid 1" w:uiPriority="67"/>
+    <w:lsdException w:name="Medium Grid 2" w:uiPriority="68"/>
+    <w:lsdException w:name="Medium Grid 3" w:uiPriority="69"/>
+    <w:lsdException w:name="Dark List" w:uiPriority="70"/>
+    <w:lsdException w:name="Colorful Shading" w:uiPriority="71"/>
+    <w:lsdException w:name="Colorful List" w:uiPriority="72"/>
+    <w:lsdException w:name="Colorful Grid" w:uiPriority="73"/>
+    <w:lsdException w:name="Light Shading Accent 1" w:uiPriority="60"/>
+    <w:lsdException w:name="Light List Accent 1" w:uiPriority="61"/>
+    <w:lsdException w:name="Light Grid Accent 1" w:uiPriority="62"/>
+    <w:lsdException w:name="Medium Shading 1 Accent 1" w:uiPriority="63"/>
+    <w:lsdException w:name="Medium Shading 2 Accent 1" w:uiPriority="64"/>
+    <w:lsdException w:name="Medium List 1 Accent 1" w:uiPriority="65"/>
+    <w:lsdException w:name="Revision" w:semiHidden="1"/>
+    <w:lsdException w:name="List Paragraph" w:uiPriority="34" w:qFormat="1"/>
+    <w:lsdException w:name="Quote" w:uiPriority="29" w:qFormat="1"/>
+    <w:lsdException w:name="Intense Quote" w:uiPriority="30" w:qFormat="1"/>
+    <w:lsdException w:name="Medium List 2 Accent 1" w:uiPriority="66"/>
+    <w:lsdException w:name="Medium Grid 1 Accent 1" w:uiPriority="67"/>
+    <w:lsdException w:name="Medium Grid 2 Accent 1" w:uiPriority="68"/>
+    <w:lsdException w:name="Medium Grid 3 Accent 1" w:uiPriority="69"/>
+    <w:lsdException w:name="Dark List Accent 1" w:uiPriority="70"/>
+    <w:lsdException w:name="Colorful Shading Accent 1" w:uiPriority="71"/>
+    <w:lsdException w:name="Colorful List Accent 1" w:uiPriority="72"/>
+    <w:lsdException w:name="Colorful Grid Accent 1" w:uiPriority="73"/>
+    <w:lsdException w:name="Light Shading Accent 2" w:uiPriority="60"/>
+    <w:lsdException w:name="Light List Accent 2" w:uiPriority="61"/>
+    <w:lsdException w:name="Light Grid Accent 2" w:uiPriority="62"/>
+    <w:lsdException w:name="Medium Shading 1 Accent 2" w:uiPriority="63"/>
+    <w:lsdException w:name="Medium Shading 2 Accent 2" w:uiPriority="64"/>
+    <w:lsdException w:name="Medium List 1 Accent 2" w:uiPriority="65"/>
+    <w:lsdException w:name="Medium List 2 Accent 2" w:uiPriority="66"/>
+    <w:lsdException w:name="Medium Grid 1 Accent 2" w:uiPriority="67"/>
+    <w:lsdException w:name="Medium Grid 2 Accent 2" w:uiPriority="68"/>
+    <w:lsdException w:name="Medium Grid 3 Accent 2" w:uiPriority="69"/>
+    <w:lsdException w:name="Dark List Accent 2" w:uiPriority="70"/>
+    <w:lsdException w:name="Colorful Shading Accent 2" w:uiPriority="71"/>
+    <w:lsdException w:name="Colorful List Accent 2" w:uiPriority="72"/>
+    <w:lsdException w:name="Colorful Grid Accent 2" w:uiPriority="73"/>
+    <w:lsdException w:name="Light Shading Accent 3" w:uiPriority="60"/>
+    <w:lsdException w:name="Light List Accent 3" w:uiPriority="61"/>
+    <w:lsdException w:name="Light Grid Accent 3" w:uiPriority="62"/>
+    <w:lsdException w:name="Medium Shading 1 Accent 3" w:uiPriority="63"/>
+    <w:lsdException w:name="Medium Shading 2 Accent 3" w:uiPriority="64"/>
+    <w:lsdException w:name="Medium List 1 Accent 3" w:uiPriority="65"/>
+    <w:lsdException w:name="Medium List 2 Accent 3" w:uiPriority="66"/>
+    <w:lsdException w:name="Medium Grid 1 Accent 3" w:uiPriority="67"/>
+    <w:lsdException w:name="Medium Grid 2 Accent 3" w:uiPriority="68"/>
+    <w:lsdException w:name="Medium Grid 3 Accent 3" w:uiPriority="69"/>
+    <w:lsdException w:name="Dark List Accent 3" w:uiPriority="70"/>
+    <w:lsdException w:name="Colorful Shading Accent 3" w:uiPriority="71"/>
+    <w:lsdException w:name="Colorful List Accent 3" w:uiPriority="72"/>
+    <w:lsdException w:name="Colorful Grid Accent 3" w:uiPriority="73"/>
+    <w:lsdException w:name="Light Shading Accent 4" w:uiPriority="60"/>
+    <w:lsdException w:name="Light List Accent 4" w:uiPriority="61"/>
+    <w:lsdException w:name="Light Grid Accent 4" w:uiPriority="62"/>
+    <w:lsdException w:name="Medium Shading 1 Accent 4" w:uiPriority="63"/>
+    <w:lsdException w:name="Medium Shading 2 Accent 4" w:uiPriority="64"/>
+    <w:lsdException w:name="Medium List 1 Accent 4" w:uiPriority="65"/>
+    <w:lsdException w:name="Medium List 2 Accent 4" w:uiPriority="66"/>
+    <w:lsdException w:name="Medium Grid 1 Accent 4" w:uiPriority="67"/>
+    <w:lsdException w:name="Medium Grid 2 Accent 4" w:uiPriority="68"/>
+    <w:lsdException w:name="Medium Grid 3 Accent 4" w:uiPriority="69"/>
+    <w:lsdException w:name="Dark List Accent 4" w:uiPriority="70"/>
+    <w:lsdException w:name="Colorful Shading Accent 4" w:uiPriority="71"/>
+    <w:lsdException w:name="Colorful List Accent 4" w:uiPriority="72"/>
+    <w:lsdException w:name="Colorful Grid Accent 4" w:uiPriority="73"/>
+    <w:lsdException w:name="Light Shading Accent 5" w:uiPriority="60"/>
+    <w:lsdException w:name="Light List Accent 5" w:uiPriority="61"/>
+    <w:lsdException w:name="Light Grid Accent 5" w:uiPriority="62"/>
+    <w:lsdException w:name="Medium Shading 1 Accent 5" w:uiPriority="63"/>
+    <w:lsdException w:name="Medium Shading 2 Accent 5" w:uiPriority="64"/>
+    <w:lsdException w:name="Medium List 1 Accent 5" w:uiPriority="65"/>
+    <w:lsdException w:name="Medium List 2 Accent 5" w:uiPriority="66"/>
+    <w:lsdException w:name="Medium Grid 1 Accent 5" w:uiPriority="67"/>
+    <w:lsdException w:name="Medium Grid 2 Accent 5" w:uiPriority="68"/>
+    <w:lsdException w:name="Medium Grid 3 Accent 5" w:uiPriority="69"/>
+    <w:lsdException w:name="Dark List Accent 5" w:uiPriority="70"/>
+    <w:lsdException w:name="Colorful Shading Accent 5" w:uiPriority="71"/>
+    <w:lsdException w:name="Colorful List Accent 5" w:uiPriority="72"/>
+    <w:lsdException w:name="Colorful Grid Accent 5" w:uiPriority="73"/>
+    <w:lsdException w:name="Light Shading Accent 6" w:uiPriority="60"/>
+    <w:lsdException w:name="Light List Accent 6" w:uiPriority="61"/>
+    <w:lsdException w:name="Light Grid Accent 6" w:uiPriority="62"/>
+    <w:lsdException w:name="Medium Shading 1 Accent 6" w:uiPriority="63"/>
+    <w:lsdException w:name="Medium Shading 2 Accent 6" w:uiPriority="64"/>
+    <w:lsdException w:name="Medium List 1 Accent 6" w:uiPriority="65"/>
+    <w:lsdException w:name="Medium List 2 Accent 6" w:uiPriority="66"/>
+    <w:lsdException w:name="Medium Grid 1 Accent 6" w:uiPriority="67"/>
+    <w:lsdException w:name="Medium Grid 2 Accent 6" w:uiPriority="68"/>
+    <w:lsdException w:name="Medium Grid 3 Accent 6" w:uiPriority="69"/>
+    <w:lsdException w:name="Dark List Accent 6" w:uiPriority="70"/>
+    <w:lsdException w:name="Colorful Shading Accent 6" w:uiPriority="71"/>
+    <w:lsdException w:name="Colorful List Accent 6" w:uiPriority="72"/>
+    <w:lsdException w:name="Colorful Grid Accent 6" w:uiPriority="73"/>
+    <w:lsdException w:name="Subtle Emphasis" w:uiPriority="19" w:qFormat="1"/>
+    <w:lsdException w:name="Intense Emphasis" w:uiPriority="21" w:qFormat="1"/>
+    <w:lsdException w:name="Subtle Reference" w:uiPriority="31" w:qFormat="1"/>
+    <w:lsdException w:name="Intense Reference" w:uiPriority="32" w:qFormat="1"/>
+    <w:lsdException w:name="Book Title" w:uiPriority="33" w:qFormat="1"/>
+    <w:lsdException w:name="Bibliography" w:semiHidden="1" w:uiPriority="37" w:unhideWhenUsed="1"/>
+    <w:lsdException w:name="TOC Heading" w:semiHidden="1" w:uiPriority="39" w:unhideWhenUsed="1" w:qFormat="1"/>
+    <w:lsdException w:name="Plain Table 1" w:uiPriority="41"/>
+    <w:lsdException w:name="Plain Table 2" w:uiPriority="42"/>
+    <w:lsdException w:name="Plain Table 3" w:uiPriority="43"/>
+    <w:lsdException w:name="Plain Table 4" w:uiPriority="44"/>
+    <w:lsdException w:name="Plain Table 5" w:uiPriority="45"/>
+    <w:lsdException w:name="Grid Table Light" w:uiPriority="40"/>
+    <w:lsdException w:name="Grid Table 1 Light" w:uiPriority="46"/>
+    <w:lsdException w:name="Grid Table 2" w:uiPriority="47"/>
+    <w:lsdException w:name="Grid Table 3" w:uiPriority="48"/>
+    <w:lsdException w:name="Grid Table 4" w:uiPriority="49"/>
+    <w:lsdException w:name="Grid Table 5 Dark" w:uiPriority="50"/>
+    <w:lsdException w:name="Grid Table 6 Colorful" w:uiPriority="51"/>
+    <w:lsdException w:name="Grid Table 7 Colorful" w:uiPriority="52"/>
+    <w:lsdException w:name="Grid Table 1 Light Accent 1" w:uiPriority="46"/>
+    <w:lsdException w:name="Grid Table 2 Accent 1" w:uiPriority="47"/>
+    <w:lsdException w:name="Grid Table 3 Accent 1" w:uiPriority="48"/>
+    <w:lsdException w:name="Grid Table 4 Accent 1" w:uiPriority="49"/>
+    <w:lsdException w:name="Grid Table 5 Dark Accent 1" w:uiPriority="50"/>
+    <w:lsdException w:name="Grid Table 6 Colorful Accent 1" w:uiPriority="51"/>
+    <w:lsdException w:name="Grid Table 7 Colorful Accent 1" w:uiPriority="52"/>
+    <w:lsdException w:name="Grid Table 1 Light Accent 2" w:uiPriority="46"/>
+    <w:lsdException w:name="Grid Table 2 Accent 2" w:uiPriority="47"/>
+    <w:lsdException w:name="Grid Table 3 Accent 2" w:uiPriority="48"/>
+    <w:lsdException w:name="Grid Table 4 Accent 2" w:uiPriority="49"/>
+    <w:lsdException w:name="Grid Table 5 Dark Accent 2" w:uiPriority="50"/>
+    <w:lsdException w:name="Grid Table 6 Colorful Accent 2" w:uiPriority="51"/>
+    <w:lsdException w:name="Grid Table 7 Colorful Accent 2" w:uiPriority="52"/>
+    <w:lsdException w:name="Grid Table 1 Light Accent 3" w:uiPriority="46"/>
+    <w:lsdException w:name="Grid Table 2 Accent 3" w:uiPriority="47"/>
+    <w:lsdException w:name="Grid Table 3 Accent 3" w:uiPriority="48"/>
+    <w:lsdException w:name="Grid Table 4 Accent 3" w:uiPriority="49"/>
+    <w:lsdException w:name="Grid Table 5 Dark Accent 3" w:uiPriority="50"/>
+    <w:lsdException w:name="Grid Table 6 Colorful Accent 3" w:uiPriority="51"/>
+    <w:lsdException w:name="Grid Table 7 Colorful Accent 3" w:uiPriority="52"/>
+    <w:lsdException w:name="Grid Table 1 Light Accent 4" w:uiPriority="46"/>
+    <w:lsdException w:name="Grid Table 2 Accent 4" w:uiPriority="47"/>
+    <w:lsdException w:name="Grid Table 3 Accent 4" w:uiPriority="48"/>
+    <w:lsdException w:name="Grid Table 4 Accent 4" w:uiPriority="49"/>
+    <w:lsdException w:name="Grid Table 5 Dark Accent 4" w:uiPriority="50"/>
+    <w:lsdException w:name="Grid Table 6 Colorful Accent 4" w:uiPriority="51"/>
+    <w:lsdException w:name="Grid Table 7 Colorful Accent 4" w:uiPriority="52"/>
+    <w:lsdException w:name="Grid Table 1 Light Accent 5" w:uiPriority="46"/>
+    <w:lsdException w:name="Grid Table 2 Accent 5" w:uiPriority="47"/>
+    <w:lsdException w:name="Grid Table 3 Accent 5" w:uiPriority="48"/>
+    <w:lsdException w:name="Grid Table 4 Accent 5" w:uiPriority="49"/>
+    <w:lsdException w:name="Grid Table 5 Dark Accent 5" w:uiPriority="50"/>
+    <w:lsdException w:name="Grid Table 6 Colorful Accent 5" w:uiPriority="51"/>
+    <w:lsdException w:name="Grid Table 7 Colorful Accent 5" w:uiPriority="52"/>
+    <w:lsdException w:name="Grid Table 1 Light Accent 6" w:uiPriority="46"/>
+    <w:lsdException w:name="Grid Table 2 Accent 6" w:uiPriority="47"/>
+    <w:lsdException w:name="Grid Table 3 Accent 6" w:uiPriority="48"/>
+    <w:lsdException w:name="Grid Table 4 Accent 6" w:uiPriority="49"/>
+    <w:lsdException w:name="Grid Table 5 Dark Accent 6" w:uiPriority="50"/>
+    <w:lsdException w:name="Grid Table 6 Colorful Accent 6" w:uiPriority="51"/>
+    <w:lsdException w:name="Grid Table 7 Colorful Accent 6" w:uiPriority="52"/>
+    <w:lsdException w:name="List Table 1 Light" w:uiPriority="46"/>
+    <w:lsdException w:name="List Table 2" w:uiPriority="47"/>
+    <w:lsdException w:name="List Table 3" w:uiPriority="48"/>
+    <w:lsdException w:name="List Table 4" w:uiPriority="49"/>
+    <w:lsdException w:name="List Table 5 Dark" w:uiPriority="50"/>
+    <w:lsdException w:name="List Table 6 Colorful" w:uiPriority="51"/>
+    <w:lsdException w:name="List Table 7 Colorful" w:uiPriority="52"/>
+    <w:lsdException w:name="List Table 1 Light Accent 1" w:uiPriority="46"/>
+    <w:lsdException w:name="List Table 2 Accent 1" w:uiPriority="47"/>
+    <w:lsdException w:name="List Table 3 Accent 1" w:uiPriority="48"/>
+    <w:lsdException w:name="List Table 4 Accent 1" w:uiPriority="49"/>
+    <w:lsdException w:name="List Table 5 Dark Accent 1" w:uiPriority="50"/>
+    <w:lsdException w:name="List Table 6 Colorful Accent 1" w:uiPriority="51"/>
+    <w:lsdException w:name="List Table 7 Colorful Accent 1" w:uiPriority="52"/>
+    <w:lsdException w:name="List Table 1 Light Accent 2" w:uiPriority="46"/>
+    <w:lsdException w:name="List Table 2 Accent 2" w:uiPriority="47"/>
+    <w:lsdException w:name="List Table 3 Accent 2" w:uiPriority="48"/>
+    <w:lsdException w:name="List Table 4 Accent 2" w:uiPriority="49"/>
+    <w:lsdException w:name="List Table 5 Dark Accent 2" w:uiPriority="50"/>
+    <w:lsdException w:name="List Table 6 Colorful Accent 2" w:uiPriority="51"/>
+    <w:lsdException w:name="List Table 7 Colorful Accent 2" w:uiPriority="52"/>
+    <w:lsdException w:name="List Table 1 Light Accent 3" w:uiPriority="46"/>
+    <w:lsdException w:name="List Table 2 Accent 3" w:uiPriority="47"/>
+    <w:lsdException w:name="List Table 3 Accent 3" w:uiPriority="48"/>
+    <w:lsdException w:name="List Table 4 Accent 3" w:uiPriority="49"/>
+    <w:lsdException w:name="List Table 5 Dark Accent 3" w:uiPriority="50"/>
+    <w:lsdException w:name="List Table 6 Colorful Accent 3" w:uiPriority="51"/>
+    <w:lsdException w:name="List Table 7 Colorful Accent 3" w:uiPriority="52"/>
+    <w:lsdException w:name="List Table 1 Light Accent 4" w:uiPriority="46"/>
+    <w:lsdException w:name="List Table 2 Accent 4" w:uiPriority="47"/>
+    <w:lsdException w:name="List Table 3 Accent 4" w:uiPriority="48"/>
+    <w:lsdException w:name="List Table 4 Accent 4" w:uiPriority="49"/>
+    <w:lsdException w:name="List Table 5 Dark Accent 4" w:uiPriority="50"/>
+    <w:lsdException w:name="List Table 6 Colorful Accent 4" w:uiPriority="51"/>
+    <w:lsdException w:name="List Table 7 Colorful Accent 4" w:uiPriority="52"/>
+    <w:lsdException w:name="List Table 1 Light Accent 5" w:uiPriority="46"/>
+    <w:lsdException w:name="List Table 2 Accent 5" w:uiPriority="47"/>
+    <w:lsdException w:name="List Table 3 Accent 5" w:uiPriority="48"/>
+    <w:lsdException w:name="List Table 4 Accent 5" w:uiPriority="49"/>
+    <w:lsdException w:name="List Table 5 Dark Accent 5" w:uiPriority="50"/>
+    <w:lsdException w:name="List Table 6 Colorful Accent 5" w:uiPriority="51"/>
+    <w:lsdException w:name="List Table 7 Colorful Accent 5" w:uiPriority="52"/>
+    <w:lsdException w:name="List Table 1 Light Accent 6" w:uiPriority="46"/>
+    <w:lsdException w:name="List Table 2 Accent 6" w:uiPriority="47"/>
+    <w:lsdException w:name="List Table 3 Accent 6" w:uiPriority="48"/>
+    <w:lsdException w:name="List Table 4 Accent 6" w:uiPriority="49"/>
+    <w:lsdException w:name="List Table 5 Dark Accent 6" w:uiPriority="50"/>
+    <w:lsdException w:name="List Table 6 Colorful Accent 6" w:uiPriority="51"/>
+    <w:lsdException w:name="List Table 7 Colorful Accent 6" w:uiPriority="52"/>
+    <w:lsdException w:name="Mention" w:semiHidden="1" w:unhideWhenUsed="1"/>
   </w:latentStyles>
   <w:style w:type="paragraph" w:default="1" w:styleId="Standard">
     <w:name w:val="Normal"/>

</xml_diff>

<commit_message>
UML Diagramm erstellt und in ProjektDoku eingefügt
</commit_message>
<xml_diff>
--- a/turnieverwaltung/src/main/resources/Doku/Projektdoku.docx
+++ b/turnieverwaltung/src/main/resources/Doku/Projektdoku.docx
@@ -362,26 +362,60 @@
         <w:t>Rangliste</w:t>
       </w:r>
     </w:p>
-    <w:p/>
-    <w:p>
-      <w:pPr>
-        <w:pStyle w:val="Listenabsatz"/>
-      </w:pPr>
-    </w:p>
-    <w:p>
-      <w:r>
-        <w:br w:type="page"/>
-      </w:r>
-    </w:p>
-    <w:p>
-      <w:r>
-        <w:lastRenderedPageBreak/>
+    <w:p>
+      <w:r>
         <w:t>UML</w:t>
       </w:r>
-    </w:p>
-    <w:p>
-      <w:r>
-        <w:br w:type="page"/>
+      <w:bookmarkStart w:id="0" w:name="_GoBack"/>
+      <w:bookmarkEnd w:id="0"/>
+    </w:p>
+    <w:p>
+      <w:r>
+        <w:rPr>
+          <w:noProof/>
+          <w:lang w:eastAsia="de-DE"/>
+        </w:rPr>
+        <w:drawing>
+          <wp:inline distT="0" distB="0" distL="0" distR="0" wp14:anchorId="298AFD5E" wp14:editId="5426C1D5">
+            <wp:extent cx="5760720" cy="5099050"/>
+            <wp:effectExtent l="0" t="0" r="0" b="6350"/>
+            <wp:docPr id="1" name="Grafik 1"/>
+            <wp:cNvGraphicFramePr>
+              <a:graphicFrameLocks xmlns:a="http://schemas.openxmlformats.org/drawingml/2006/main" noChangeAspect="1"/>
+            </wp:cNvGraphicFramePr>
+            <a:graphic xmlns:a="http://schemas.openxmlformats.org/drawingml/2006/main">
+              <a:graphicData uri="http://schemas.openxmlformats.org/drawingml/2006/picture">
+                <pic:pic xmlns:pic="http://schemas.openxmlformats.org/drawingml/2006/picture">
+                  <pic:nvPicPr>
+                    <pic:cNvPr id="1" name="uml.png"/>
+                    <pic:cNvPicPr/>
+                  </pic:nvPicPr>
+                  <pic:blipFill>
+                    <a:blip r:embed="rId8" cstate="print">
+                      <a:extLst>
+                        <a:ext uri="{28A0092B-C50C-407E-A947-70E740481C1C}">
+                          <a14:useLocalDpi xmlns:a14="http://schemas.microsoft.com/office/drawing/2010/main" val="0"/>
+                        </a:ext>
+                      </a:extLst>
+                    </a:blip>
+                    <a:stretch>
+                      <a:fillRect/>
+                    </a:stretch>
+                  </pic:blipFill>
+                  <pic:spPr>
+                    <a:xfrm>
+                      <a:off x="0" y="0"/>
+                      <a:ext cx="5760720" cy="5099050"/>
+                    </a:xfrm>
+                    <a:prstGeom prst="rect">
+                      <a:avLst/>
+                    </a:prstGeom>
+                  </pic:spPr>
+                </pic:pic>
+              </a:graphicData>
+            </a:graphic>
+          </wp:inline>
+        </w:drawing>
       </w:r>
     </w:p>
     <w:p>
@@ -621,10 +655,7 @@
         </w:numPr>
       </w:pPr>
       <w:r>
-        <w:t xml:space="preserve">testeGruppenArrayList: </w:t>
-      </w:r>
-      <w:r>
-        <w:t>Wie testeGruppenSieger, nur wird nach den beendeten Spielen die erwartete Rangfolge im Array mitverglichen</w:t>
+        <w:t>testeGruppenArrayList: Wie testeGruppenSieger, nur wird nach den beendeten Spielen die erwartete Rangfolge im Array mitverglichen</w:t>
       </w:r>
     </w:p>
     <w:p>
@@ -654,13 +685,7 @@
         <w:t>testeMatchSiegerM2</w:t>
       </w:r>
       <w:r>
-        <w:t xml:space="preserve">: Wie </w:t>
-      </w:r>
-      <w:r>
-        <w:t>testeMatchSiegerM1</w:t>
-      </w:r>
-      <w:r>
-        <w:t>, nur umgekehrt</w:t>
+        <w:t>: Wie testeMatchSiegerM1, nur umgekehrt</w:t>
       </w:r>
     </w:p>
     <w:p>
@@ -675,13 +700,7 @@
         <w:t>testeMatchUnentschieden</w:t>
       </w:r>
       <w:r>
-        <w:t xml:space="preserve">: Wie </w:t>
-      </w:r>
-      <w:r>
-        <w:t>testeMatchSiegerM1</w:t>
-      </w:r>
-      <w:r>
-        <w:t xml:space="preserve">, nur wird ist beim Versuch bei gleicher Toranzahl das Spiel zu beenden. Es wird abgefragt ob die </w:t>
+        <w:t xml:space="preserve">: Wie testeMatchSiegerM1, nur wird ist beim Versuch bei gleicher Toranzahl das Spiel zu beenden. Es wird abgefragt ob die </w:t>
       </w:r>
       <w:r>
         <w:t>GameUnentschiedenException</w:t>
@@ -711,13 +730,7 @@
         <w:t>testeMatchUnentschiedenKO</w:t>
       </w:r>
       <w:r>
-        <w:t xml:space="preserve">: Wie </w:t>
-      </w:r>
-      <w:r>
-        <w:t>testeMatchUnentschieden</w:t>
-      </w:r>
-      <w:r>
-        <w:t xml:space="preserve">, nur mit anderer Turnierart. Unendschieden ist erlaubt, erwartete Boolean Flag über </w:t>
+        <w:t xml:space="preserve">: Wie testeMatchUnentschieden, nur mit anderer Turnierart. Unendschieden ist erlaubt, erwartete Boolean Flag über </w:t>
       </w:r>
       <w:r>
         <w:t>getUnentschieden()</w:t>
@@ -736,13 +749,8 @@
       </w:pPr>
       <w:r>
         <w:lastRenderedPageBreak/>
-        <w:t>gesamteKlasseMatch</w:t>
-      </w:r>
-      <w:r>
-        <w:t>: Mischung aus aller oberen Tests</w:t>
-      </w:r>
-      <w:bookmarkStart w:id="0" w:name="_GoBack"/>
-      <w:bookmarkEnd w:id="0"/>
+        <w:t>gesamteKlasseMatch: Mischung aus aller oberen Tests</w:t>
+      </w:r>
     </w:p>
     <w:p>
       <w:r>

</xml_diff>

<commit_message>
Kleine Änderungen in der Doku
</commit_message>
<xml_diff>
--- a/turnieverwaltung/src/main/resources/Doku/Projektdoku.docx
+++ b/turnieverwaltung/src/main/resources/Doku/Projektdoku.docx
@@ -377,8 +377,6 @@
       </w:r>
     </w:p>
     <w:p>
-      <w:bookmarkStart w:id="0" w:name="_GoBack"/>
-      <w:bookmarkEnd w:id="0"/>
       <w:r>
         <w:rPr>
           <w:noProof/>
@@ -673,7 +671,16 @@
         <w:t>ncrementTore</w:t>
       </w:r>
       <w:r>
-        <w:t>: Mannschaften und Match wird manuell erstellt. Tore werden gesetzt, erwartete Toranzahl abgefragt und verglichen</w:t>
+        <w:t>: Mannschaften und Match we</w:t>
+      </w:r>
+      <w:r>
+        <w:t>rd</w:t>
+      </w:r>
+      <w:r>
+        <w:t>en</w:t>
+      </w:r>
+      <w:r>
+        <w:t xml:space="preserve"> manuell erstellt. Tore werden gesetzt, erwartete Toranzahl abgefragt und verglichen</w:t>
       </w:r>
     </w:p>
     <w:p>
@@ -700,7 +707,15 @@
         </w:numPr>
       </w:pPr>
       <w:r>
-        <w:t>testeGruppenArrayList: Wie testeGruppenSieger, nur wird nach den beendeten Spielen die erwartete Rangfolge im Array mitverglichen</w:t>
+        <w:t>testeGruppenArrayList: Wie testeGruppenSieger, nur wird nach den beendeten Spielen die erwartete Rangfolge</w:t>
+      </w:r>
+      <w:r>
+        <w:t xml:space="preserve"> aller Mannschaften</w:t>
+      </w:r>
+      <w:bookmarkStart w:id="0" w:name="_GoBack"/>
+      <w:bookmarkEnd w:id="0"/>
+      <w:r>
+        <w:t xml:space="preserve"> im Array mitverglichen</w:t>
       </w:r>
     </w:p>
     <w:p>

</xml_diff>